<commit_message>
Regenerated the edb-test-1 README output formats
</commit_message>
<xml_diff>
--- a/edb-test-1/README.docx
+++ b/edb-test-1/README.docx
@@ -161,7 +161,7 @@
             </w:rPr>
             <w:fldChar w:fldCharType="separate"/>
           </w:r>
-          <w:hyperlink w:anchor="org51acf8f">
+          <w:hyperlink w:anchor="org0da1dde">
             <w:r>
               <w:rPr>
                 <w:rStyle w:val="InternetLink"/>
@@ -178,7 +178,7 @@
             <w:jc w:val="left"/>
             <w:rPr/>
           </w:pPr>
-          <w:hyperlink w:anchor="org492d0f7">
+          <w:hyperlink w:anchor="orgcd8d001">
             <w:r>
               <w:rPr>
                 <w:rStyle w:val="InternetLink"/>
@@ -195,7 +195,7 @@
             <w:jc w:val="left"/>
             <w:rPr/>
           </w:pPr>
-          <w:hyperlink w:anchor="orgea6b6bd">
+          <w:hyperlink w:anchor="org795e1f7">
             <w:r>
               <w:rPr>
                 <w:rStyle w:val="InternetLink"/>
@@ -212,7 +212,7 @@
             <w:jc w:val="left"/>
             <w:rPr/>
           </w:pPr>
-          <w:hyperlink w:anchor="org3f15909">
+          <w:hyperlink w:anchor="orga9f25ab">
             <w:r>
               <w:rPr>
                 <w:rStyle w:val="InternetLink"/>
@@ -241,7 +241,7 @@
             <w:jc w:val="left"/>
             <w:rPr/>
           </w:pPr>
-          <w:hyperlink w:anchor="org84b8ff6">
+          <w:hyperlink w:anchor="orgd522ea9">
             <w:r>
               <w:rPr>
                 <w:rStyle w:val="InternetLink"/>
@@ -270,7 +270,7 @@
             <w:jc w:val="left"/>
             <w:rPr/>
           </w:pPr>
-          <w:hyperlink w:anchor="org2b03c9c">
+          <w:hyperlink w:anchor="org5a54a98">
             <w:r>
               <w:rPr>
                 <w:rStyle w:val="InternetLink"/>
@@ -318,7 +318,7 @@
             <w:jc w:val="left"/>
             <w:rPr/>
           </w:pPr>
-          <w:hyperlink w:anchor="orga3e7357">
+          <w:hyperlink w:anchor="org323796b">
             <w:r>
               <w:rPr>
                 <w:rStyle w:val="InternetLink"/>
@@ -347,7 +347,7 @@
             <w:jc w:val="left"/>
             <w:rPr/>
           </w:pPr>
-          <w:hyperlink w:anchor="orgf4bd567">
+          <w:hyperlink w:anchor="orgd3f177d">
             <w:r>
               <w:rPr>
                 <w:rStyle w:val="InternetLink"/>
@@ -376,7 +376,7 @@
             <w:jc w:val="left"/>
             <w:rPr/>
           </w:pPr>
-          <w:hyperlink w:anchor="org2da1159">
+          <w:hyperlink w:anchor="orgbf48ed7">
             <w:r>
               <w:rPr>
                 <w:rStyle w:val="InternetLink"/>
@@ -405,7 +405,7 @@
             <w:jc w:val="left"/>
             <w:rPr/>
           </w:pPr>
-          <w:hyperlink w:anchor="orgc7e632a">
+          <w:hyperlink w:anchor="org9391b44">
             <w:r>
               <w:rPr>
                 <w:rStyle w:val="InternetLink"/>
@@ -434,7 +434,7 @@
             <w:jc w:val="left"/>
             <w:rPr/>
           </w:pPr>
-          <w:hyperlink w:anchor="orgb6d0600">
+          <w:hyperlink w:anchor="org2c9c7aa">
             <w:r>
               <w:rPr>
                 <w:rStyle w:val="InternetLink"/>
@@ -463,7 +463,7 @@
             <w:jc w:val="left"/>
             <w:rPr/>
           </w:pPr>
-          <w:hyperlink w:anchor="orge2e1ad4">
+          <w:hyperlink w:anchor="org08b18fc">
             <w:r>
               <w:rPr>
                 <w:rStyle w:val="InternetLink"/>
@@ -511,7 +511,7 @@
             <w:jc w:val="left"/>
             <w:rPr/>
           </w:pPr>
-          <w:hyperlink w:anchor="org7bfde2f">
+          <w:hyperlink w:anchor="org653f679">
             <w:r>
               <w:rPr>
                 <w:rStyle w:val="InternetLink"/>
@@ -540,7 +540,7 @@
             <w:jc w:val="left"/>
             <w:rPr/>
           </w:pPr>
-          <w:hyperlink w:anchor="orgf3835b1">
+          <w:hyperlink w:anchor="org262e2d2">
             <w:r>
               <w:rPr>
                 <w:rStyle w:val="InternetLink"/>
@@ -569,7 +569,7 @@
             <w:jc w:val="left"/>
             <w:rPr/>
           </w:pPr>
-          <w:hyperlink w:anchor="orga005442">
+          <w:hyperlink w:anchor="orgbde6c6b">
             <w:r>
               <w:rPr>
                 <w:rStyle w:val="InternetLink"/>
@@ -617,7 +617,7 @@
             <w:jc w:val="left"/>
             <w:rPr/>
           </w:pPr>
-          <w:hyperlink w:anchor="org25ebc84">
+          <w:hyperlink w:anchor="org70798d3">
             <w:r>
               <w:rPr>
                 <w:rStyle w:val="InternetLink"/>
@@ -634,7 +634,7 @@
             <w:jc w:val="left"/>
             <w:rPr/>
           </w:pPr>
-          <w:hyperlink w:anchor="org9ffd130">
+          <w:hyperlink w:anchor="org681bd84">
             <w:r>
               <w:rPr>
                 <w:rStyle w:val="InternetLink"/>
@@ -663,7 +663,7 @@
             <w:jc w:val="left"/>
             <w:rPr/>
           </w:pPr>
-          <w:hyperlink w:anchor="org65129d4">
+          <w:hyperlink w:anchor="orgd8c8540">
             <w:r>
               <w:rPr>
                 <w:rStyle w:val="InternetLink"/>
@@ -692,7 +692,7 @@
             <w:jc w:val="left"/>
             <w:rPr/>
           </w:pPr>
-          <w:hyperlink w:anchor="orga5c9a26">
+          <w:hyperlink w:anchor="org71f4a73">
             <w:r>
               <w:rPr>
                 <w:rStyle w:val="InternetLink"/>
@@ -721,7 +721,7 @@
             <w:jc w:val="left"/>
             <w:rPr/>
           </w:pPr>
-          <w:hyperlink w:anchor="org7791d17">
+          <w:hyperlink w:anchor="orgb1cb458">
             <w:r>
               <w:rPr>
                 <w:rStyle w:val="InternetLink"/>
@@ -750,7 +750,7 @@
             <w:jc w:val="left"/>
             <w:rPr/>
           </w:pPr>
-          <w:hyperlink w:anchor="org99abe31">
+          <w:hyperlink w:anchor="org4c27bb7">
             <w:r>
               <w:rPr>
                 <w:rStyle w:val="InternetLink"/>
@@ -779,7 +779,7 @@
             <w:jc w:val="left"/>
             <w:rPr/>
           </w:pPr>
-          <w:hyperlink w:anchor="org227939d">
+          <w:hyperlink w:anchor="org31e3c15">
             <w:r>
               <w:rPr>
                 <w:rStyle w:val="InternetLink"/>
@@ -808,7 +808,7 @@
             <w:jc w:val="left"/>
             <w:rPr/>
           </w:pPr>
-          <w:hyperlink w:anchor="org77b0b36">
+          <w:hyperlink w:anchor="orgc3c48d5">
             <w:r>
               <w:rPr>
                 <w:rStyle w:val="InternetLink"/>
@@ -856,7 +856,7 @@
             <w:jc w:val="left"/>
             <w:rPr/>
           </w:pPr>
-          <w:hyperlink w:anchor="org31ec90a">
+          <w:hyperlink w:anchor="orgf4e83cb">
             <w:r>
               <w:rPr>
                 <w:rStyle w:val="InternetLink"/>
@@ -904,7 +904,7 @@
             <w:jc w:val="left"/>
             <w:rPr/>
           </w:pPr>
-          <w:hyperlink w:anchor="org3b0e893">
+          <w:hyperlink w:anchor="org6ca21cd">
             <w:r>
               <w:rPr>
                 <w:rStyle w:val="InternetLink"/>
@@ -952,7 +952,7 @@
             <w:jc w:val="left"/>
             <w:rPr/>
           </w:pPr>
-          <w:hyperlink w:anchor="orgd322309">
+          <w:hyperlink w:anchor="orgaef1a83">
             <w:r>
               <w:rPr>
                 <w:rStyle w:val="InternetLink"/>
@@ -981,7 +981,7 @@
             <w:jc w:val="left"/>
             <w:rPr/>
           </w:pPr>
-          <w:hyperlink w:anchor="org55c4630">
+          <w:hyperlink w:anchor="org3f347de">
             <w:r>
               <w:rPr>
                 <w:rStyle w:val="InternetLink"/>
@@ -998,7 +998,7 @@
             <w:jc w:val="left"/>
             <w:rPr/>
           </w:pPr>
-          <w:hyperlink w:anchor="org4eb9313">
+          <w:hyperlink w:anchor="org6d01693">
             <w:r>
               <w:rPr>
                 <w:rStyle w:val="InternetLink"/>
@@ -1027,7 +1027,7 @@
             <w:jc w:val="left"/>
             <w:rPr/>
           </w:pPr>
-          <w:hyperlink w:anchor="org018e87e">
+          <w:hyperlink w:anchor="org54bfc22">
             <w:r>
               <w:rPr>
                 <w:rStyle w:val="InternetLink"/>
@@ -1056,7 +1056,7 @@
             <w:jc w:val="left"/>
             <w:rPr/>
           </w:pPr>
-          <w:hyperlink w:anchor="org379db77">
+          <w:hyperlink w:anchor="org5ff5279">
             <w:r>
               <w:rPr>
                 <w:rStyle w:val="InternetLink"/>
@@ -1085,7 +1085,7 @@
             <w:jc w:val="left"/>
             <w:rPr/>
           </w:pPr>
-          <w:hyperlink w:anchor="org5b6a2dc">
+          <w:hyperlink w:anchor="orgd3153eb">
             <w:r>
               <w:rPr>
                 <w:rStyle w:val="InternetLink"/>
@@ -1114,7 +1114,7 @@
             <w:jc w:val="left"/>
             <w:rPr/>
           </w:pPr>
-          <w:hyperlink w:anchor="orgff1d262">
+          <w:hyperlink w:anchor="org06c7378">
             <w:r>
               <w:rPr>
                 <w:rStyle w:val="InternetLink"/>
@@ -1143,7 +1143,7 @@
             <w:jc w:val="left"/>
             <w:rPr/>
           </w:pPr>
-          <w:hyperlink w:anchor="org461dfb5">
+          <w:hyperlink w:anchor="org3425650">
             <w:r>
               <w:rPr>
                 <w:rStyle w:val="InternetLink"/>
@@ -1160,7 +1160,7 @@
             <w:jc w:val="left"/>
             <w:rPr/>
           </w:pPr>
-          <w:hyperlink w:anchor="org30c6bd4">
+          <w:hyperlink w:anchor="org7837cd4">
             <w:r>
               <w:rPr>
                 <w:rStyle w:val="InternetLink"/>
@@ -1189,7 +1189,7 @@
             <w:jc w:val="left"/>
             <w:rPr/>
           </w:pPr>
-          <w:hyperlink w:anchor="org66e0d7f">
+          <w:hyperlink w:anchor="org33a85ac">
             <w:r>
               <w:rPr>
                 <w:rStyle w:val="InternetLink"/>
@@ -1206,7 +1206,7 @@
             <w:jc w:val="left"/>
             <w:rPr/>
           </w:pPr>
-          <w:hyperlink w:anchor="org9b5f282">
+          <w:hyperlink w:anchor="org1d5ad60">
             <w:r>
               <w:rPr>
                 <w:rStyle w:val="InternetLink"/>
@@ -1247,7 +1247,7 @@
             <w:jc w:val="left"/>
             <w:rPr/>
           </w:pPr>
-          <w:hyperlink w:anchor="org476ee81">
+          <w:hyperlink w:anchor="org6a0752b">
             <w:r>
               <w:rPr>
                 <w:rStyle w:val="InternetLink"/>
@@ -1264,7 +1264,7 @@
             <w:jc w:val="left"/>
             <w:rPr/>
           </w:pPr>
-          <w:hyperlink w:anchor="org7f7f2b6">
+          <w:hyperlink w:anchor="org611adac">
             <w:r>
               <w:rPr>
                 <w:rStyle w:val="InternetLink"/>
@@ -1281,7 +1281,7 @@
             <w:jc w:val="left"/>
             <w:rPr/>
           </w:pPr>
-          <w:hyperlink w:anchor="orga6a0a4b">
+          <w:hyperlink w:anchor="org7c3e471">
             <w:r>
               <w:rPr>
                 <w:rStyle w:val="InternetLink"/>
@@ -1310,7 +1310,7 @@
             <w:jc w:val="left"/>
             <w:rPr/>
           </w:pPr>
-          <w:hyperlink w:anchor="org730a4a6">
+          <w:hyperlink w:anchor="orgb7dddf8">
             <w:r>
               <w:rPr>
                 <w:rStyle w:val="InternetLink"/>
@@ -1358,7 +1358,7 @@
             <w:jc w:val="left"/>
             <w:rPr/>
           </w:pPr>
-          <w:hyperlink w:anchor="org8ee534f">
+          <w:hyperlink w:anchor="org2b7fbf8">
             <w:r>
               <w:rPr>
                 <w:rStyle w:val="InternetLink"/>
@@ -1375,7 +1375,7 @@
             <w:jc w:val="left"/>
             <w:rPr/>
           </w:pPr>
-          <w:hyperlink w:anchor="org7e8721c">
+          <w:hyperlink w:anchor="org18f9282">
             <w:r>
               <w:rPr>
                 <w:rStyle w:val="InternetLink"/>
@@ -1423,7 +1423,7 @@
             <w:jc w:val="left"/>
             <w:rPr/>
           </w:pPr>
-          <w:hyperlink w:anchor="org329f98f">
+          <w:hyperlink w:anchor="org9b5188e">
             <w:r>
               <w:rPr>
                 <w:rStyle w:val="InternetLink"/>
@@ -1471,7 +1471,7 @@
             <w:jc w:val="left"/>
             <w:rPr/>
           </w:pPr>
-          <w:hyperlink w:anchor="orgd748144">
+          <w:hyperlink w:anchor="org7f162a4">
             <w:r>
               <w:rPr>
                 <w:rStyle w:val="InternetLink"/>
@@ -1519,7 +1519,7 @@
             <w:jc w:val="left"/>
             <w:rPr/>
           </w:pPr>
-          <w:hyperlink w:anchor="orgfc94e45">
+          <w:hyperlink w:anchor="org2c6ce42">
             <w:r>
               <w:rPr>
                 <w:rStyle w:val="InternetLink"/>
@@ -1536,7 +1536,7 @@
             <w:jc w:val="left"/>
             <w:rPr/>
           </w:pPr>
-          <w:hyperlink w:anchor="org0a15042">
+          <w:hyperlink w:anchor="org1812cf0">
             <w:r>
               <w:rPr>
                 <w:rStyle w:val="InternetLink"/>
@@ -1553,7 +1553,7 @@
             <w:jc w:val="left"/>
             <w:rPr/>
           </w:pPr>
-          <w:hyperlink w:anchor="orgf9af3a6">
+          <w:hyperlink w:anchor="org9fcec55">
             <w:r>
               <w:rPr>
                 <w:rStyle w:val="InternetLink"/>
@@ -1582,7 +1582,7 @@
             <w:jc w:val="left"/>
             <w:rPr/>
           </w:pPr>
-          <w:hyperlink w:anchor="org32d9e42">
+          <w:hyperlink w:anchor="orgf9b624a">
             <w:r>
               <w:rPr>
                 <w:rStyle w:val="InternetLink"/>
@@ -1611,7 +1611,7 @@
             <w:jc w:val="left"/>
             <w:rPr/>
           </w:pPr>
-          <w:hyperlink w:anchor="org9f6ea3a">
+          <w:hyperlink w:anchor="orgba9c726">
             <w:r>
               <w:rPr>
                 <w:rStyle w:val="InternetLink"/>
@@ -1628,7 +1628,7 @@
             <w:jc w:val="left"/>
             <w:rPr/>
           </w:pPr>
-          <w:hyperlink w:anchor="orged9a6f0">
+          <w:hyperlink w:anchor="org13457fc">
             <w:r>
               <w:rPr>
                 <w:rStyle w:val="InternetLink"/>
@@ -1645,7 +1645,7 @@
             <w:jc w:val="left"/>
             <w:rPr/>
           </w:pPr>
-          <w:hyperlink w:anchor="org2739d49">
+          <w:hyperlink w:anchor="org9735591">
             <w:r>
               <w:rPr>
                 <w:rStyle w:val="InternetLink"/>
@@ -1674,7 +1674,7 @@
             <w:jc w:val="left"/>
             <w:rPr/>
           </w:pPr>
-          <w:hyperlink w:anchor="orgac8f5ae">
+          <w:hyperlink w:anchor="orgba6b2c8">
             <w:r>
               <w:rPr>
                 <w:rStyle w:val="InternetLink"/>
@@ -1691,7 +1691,7 @@
             <w:jc w:val="left"/>
             <w:rPr/>
           </w:pPr>
-          <w:hyperlink w:anchor="org86469e0">
+          <w:hyperlink w:anchor="orgf85a87e">
             <w:r>
               <w:rPr>
                 <w:rStyle w:val="InternetLink"/>
@@ -1720,7 +1720,7 @@
             <w:jc w:val="left"/>
             <w:rPr/>
           </w:pPr>
-          <w:hyperlink w:anchor="orga664aed">
+          <w:hyperlink w:anchor="org3fdc91d">
             <w:r>
               <w:rPr>
                 <w:rStyle w:val="InternetLink"/>
@@ -1737,7 +1737,7 @@
             <w:jc w:val="left"/>
             <w:rPr/>
           </w:pPr>
-          <w:hyperlink w:anchor="orgade02bc">
+          <w:hyperlink w:anchor="org68a39c6">
             <w:r>
               <w:rPr>
                 <w:rStyle w:val="InternetLink"/>
@@ -1766,7 +1766,7 @@
             <w:jc w:val="left"/>
             <w:rPr/>
           </w:pPr>
-          <w:hyperlink w:anchor="orga2ab582">
+          <w:hyperlink w:anchor="org03d28af">
             <w:r>
               <w:rPr>
                 <w:rStyle w:val="InternetLink"/>
@@ -1783,7 +1783,7 @@
             <w:jc w:val="left"/>
             <w:rPr/>
           </w:pPr>
-          <w:hyperlink w:anchor="org5b2d36a">
+          <w:hyperlink w:anchor="org5db0b81">
             <w:r>
               <w:rPr>
                 <w:rStyle w:val="InternetLink"/>
@@ -1800,7 +1800,7 @@
             <w:jc w:val="left"/>
             <w:rPr/>
           </w:pPr>
-          <w:hyperlink w:anchor="orgac98f4d">
+          <w:hyperlink w:anchor="org9d2d2e6">
             <w:r>
               <w:rPr>
                 <w:rStyle w:val="InternetLink"/>
@@ -1824,8 +1824,8 @@
         <w:jc w:val="left"/>
         <w:rPr/>
       </w:pPr>
-      <w:bookmarkStart w:id="0" w:name="OrgXref.org51acf8f"/>
-      <w:bookmarkStart w:id="1" w:name="org51acf8f"/>
+      <w:bookmarkStart w:id="0" w:name="OrgXref.org0da1dde"/>
+      <w:bookmarkStart w:id="1" w:name="org0da1dde"/>
       <w:bookmarkEnd w:id="1"/>
       <w:r>
         <w:rPr/>
@@ -1840,8 +1840,8 @@
         <w:jc w:val="left"/>
         <w:rPr/>
       </w:pPr>
-      <w:bookmarkStart w:id="2" w:name="OrgXref.org492d0f7"/>
-      <w:bookmarkStart w:id="3" w:name="org492d0f7"/>
+      <w:bookmarkStart w:id="2" w:name="OrgXref.orgcd8d001"/>
+      <w:bookmarkStart w:id="3" w:name="orgcd8d001"/>
       <w:bookmarkEnd w:id="3"/>
       <w:r>
         <w:rPr/>
@@ -1856,8 +1856,8 @@
         <w:jc w:val="left"/>
         <w:rPr/>
       </w:pPr>
-      <w:bookmarkStart w:id="4" w:name="OrgXref.orgea6b6bd"/>
-      <w:bookmarkStart w:id="5" w:name="orgea6b6bd"/>
+      <w:bookmarkStart w:id="4" w:name="OrgXref.org795e1f7"/>
+      <w:bookmarkStart w:id="5" w:name="org795e1f7"/>
       <w:bookmarkEnd w:id="5"/>
       <w:r>
         <w:rPr/>
@@ -1872,8 +1872,8 @@
         <w:jc w:val="left"/>
         <w:rPr/>
       </w:pPr>
-      <w:bookmarkStart w:id="6" w:name="OrgXref.org3f15909"/>
-      <w:bookmarkStart w:id="7" w:name="org3f15909"/>
+      <w:bookmarkStart w:id="6" w:name="OrgXref.orga9f25ab"/>
+      <w:bookmarkStart w:id="7" w:name="orga9f25ab"/>
       <w:bookmarkEnd w:id="7"/>
       <w:r>
         <w:rPr>
@@ -1892,7 +1892,7 @@
         <w:pStyle w:val="TextBody"/>
         <w:numPr>
           <w:ilvl w:val="0"/>
-          <w:numId w:val="4"/>
+          <w:numId w:val="5"/>
         </w:numPr>
         <w:tabs>
           <w:tab w:val="clear" w:pos="709"/>
@@ -1919,7 +1919,7 @@
         <w:pStyle w:val="TextBody"/>
         <w:numPr>
           <w:ilvl w:val="0"/>
-          <w:numId w:val="2"/>
+          <w:numId w:val="3"/>
         </w:numPr>
         <w:tabs>
           <w:tab w:val="clear" w:pos="709"/>
@@ -1946,7 +1946,7 @@
         <w:pStyle w:val="TextBody"/>
         <w:numPr>
           <w:ilvl w:val="0"/>
-          <w:numId w:val="2"/>
+          <w:numId w:val="3"/>
         </w:numPr>
         <w:tabs>
           <w:tab w:val="clear" w:pos="709"/>
@@ -1973,7 +1973,7 @@
         <w:pStyle w:val="TextBody"/>
         <w:numPr>
           <w:ilvl w:val="0"/>
-          <w:numId w:val="2"/>
+          <w:numId w:val="3"/>
         </w:numPr>
         <w:tabs>
           <w:tab w:val="clear" w:pos="709"/>
@@ -2000,7 +2000,7 @@
         <w:pStyle w:val="TextBody"/>
         <w:numPr>
           <w:ilvl w:val="1"/>
-          <w:numId w:val="2"/>
+          <w:numId w:val="3"/>
         </w:numPr>
         <w:tabs>
           <w:tab w:val="clear" w:pos="709"/>
@@ -2491,7 +2491,7 @@
         <w:pStyle w:val="TextBody"/>
         <w:numPr>
           <w:ilvl w:val="1"/>
-          <w:numId w:val="2"/>
+          <w:numId w:val="3"/>
         </w:numPr>
         <w:tabs>
           <w:tab w:val="clear" w:pos="709"/>
@@ -2950,7 +2950,7 @@
         <w:pStyle w:val="TextBody"/>
         <w:numPr>
           <w:ilvl w:val="1"/>
-          <w:numId w:val="2"/>
+          <w:numId w:val="3"/>
         </w:numPr>
         <w:tabs>
           <w:tab w:val="clear" w:pos="709"/>
@@ -3129,7 +3129,7 @@
         <w:pStyle w:val="TextBody"/>
         <w:numPr>
           <w:ilvl w:val="1"/>
-          <w:numId w:val="2"/>
+          <w:numId w:val="3"/>
         </w:numPr>
         <w:tabs>
           <w:tab w:val="clear" w:pos="709"/>
@@ -3304,8 +3304,8 @@
         <w:jc w:val="left"/>
         <w:rPr/>
       </w:pPr>
-      <w:bookmarkStart w:id="8" w:name="OrgXref.org84b8ff6"/>
-      <w:bookmarkStart w:id="9" w:name="org84b8ff6"/>
+      <w:bookmarkStart w:id="8" w:name="OrgXref.orgd522ea9"/>
+      <w:bookmarkStart w:id="9" w:name="orgd522ea9"/>
       <w:bookmarkEnd w:id="9"/>
       <w:r>
         <w:rPr>
@@ -3318,6 +3318,33 @@
         <w:t xml:space="preserve"> Table Relationships </w:t>
       </w:r>
       <w:bookmarkEnd w:id="8"/>
+    </w:p>
+    <w:p>
+      <w:pPr>
+        <w:pStyle w:val="TextBody"/>
+        <w:numPr>
+          <w:ilvl w:val="0"/>
+          <w:numId w:val="7"/>
+        </w:numPr>
+        <w:tabs>
+          <w:tab w:val="clear" w:pos="709"/>
+          <w:tab w:val="left" w:pos="720" w:leader="none"/>
+        </w:tabs>
+        <w:bidi w:val="0"/>
+        <w:ind w:left="720" w:hanging="360"/>
+        <w:jc w:val="left"/>
+        <w:rPr/>
+      </w:pPr>
+      <w:r>
+        <w:rPr>
+          <w:rStyle w:val="OrgCode"/>
+        </w:rPr>
+        <w:t xml:space="preserve">[✓] </w:t>
+      </w:r>
+      <w:r>
+        <w:rPr/>
+        <w:t xml:space="preserve">Add the order and order detail tables </w:t>
+      </w:r>
     </w:p>
     <w:p>
       <w:pPr>
@@ -3343,7 +3370,7 @@
       </w:r>
       <w:r>
         <w:rPr/>
-        <w:t xml:space="preserve">Add the order and order detail tables </w:t>
+        <w:t xml:space="preserve">Add relationships for account, order, order detail, and product </w:t>
       </w:r>
     </w:p>
     <w:p>
@@ -3351,7 +3378,7 @@
         <w:pStyle w:val="TextBody"/>
         <w:numPr>
           <w:ilvl w:val="0"/>
-          <w:numId w:val="5"/>
+          <w:numId w:val="6"/>
         </w:numPr>
         <w:tabs>
           <w:tab w:val="clear" w:pos="709"/>
@@ -3370,7 +3397,7 @@
       </w:r>
       <w:r>
         <w:rPr/>
-        <w:t xml:space="preserve">Add relationships for account, order, order detail, and product </w:t>
+        <w:t xml:space="preserve">Generate order and order detail data </w:t>
       </w:r>
     </w:p>
     <w:p>
@@ -3378,34 +3405,7 @@
         <w:pStyle w:val="TextBody"/>
         <w:numPr>
           <w:ilvl w:val="0"/>
-          <w:numId w:val="5"/>
-        </w:numPr>
-        <w:tabs>
-          <w:tab w:val="clear" w:pos="709"/>
-          <w:tab w:val="left" w:pos="720" w:leader="none"/>
-        </w:tabs>
-        <w:bidi w:val="0"/>
-        <w:ind w:left="720" w:hanging="360"/>
-        <w:jc w:val="left"/>
-        <w:rPr/>
-      </w:pPr>
-      <w:r>
-        <w:rPr>
-          <w:rStyle w:val="OrgCode"/>
-        </w:rPr>
-        <w:t xml:space="preserve">[✓] </w:t>
-      </w:r>
-      <w:r>
-        <w:rPr/>
-        <w:t xml:space="preserve">Generate order and order detail data </w:t>
-      </w:r>
-    </w:p>
-    <w:p>
-      <w:pPr>
-        <w:pStyle w:val="TextBody"/>
-        <w:numPr>
-          <w:ilvl w:val="0"/>
-          <w:numId w:val="5"/>
+          <w:numId w:val="6"/>
         </w:numPr>
         <w:tabs>
           <w:tab w:val="clear" w:pos="709"/>
@@ -4001,8 +4001,8 @@
         <w:jc w:val="left"/>
         <w:rPr/>
       </w:pPr>
-      <w:bookmarkStart w:id="10" w:name="OrgXref.org2b03c9c"/>
-      <w:bookmarkStart w:id="11" w:name="org2b03c9c"/>
+      <w:bookmarkStart w:id="10" w:name="OrgXref.org5a54a98"/>
+      <w:bookmarkStart w:id="11" w:name="org5a54a98"/>
       <w:bookmarkEnd w:id="11"/>
       <w:r>
         <w:rPr>
@@ -4046,8 +4046,8 @@
         <w:jc w:val="left"/>
         <w:rPr/>
       </w:pPr>
-      <w:bookmarkStart w:id="12" w:name="OrgXref.orga3e7357"/>
-      <w:bookmarkStart w:id="13" w:name="orga3e7357"/>
+      <w:bookmarkStart w:id="12" w:name="OrgXref.org323796b"/>
+      <w:bookmarkStart w:id="13" w:name="org323796b"/>
       <w:bookmarkEnd w:id="13"/>
       <w:r>
         <w:rPr>
@@ -4060,6 +4060,43 @@
         <w:t xml:space="preserve"> Extend with Views </w:t>
       </w:r>
       <w:bookmarkEnd w:id="12"/>
+    </w:p>
+    <w:p>
+      <w:pPr>
+        <w:pStyle w:val="TextBody"/>
+        <w:numPr>
+          <w:ilvl w:val="0"/>
+          <w:numId w:val="9"/>
+        </w:numPr>
+        <w:tabs>
+          <w:tab w:val="clear" w:pos="709"/>
+          <w:tab w:val="left" w:pos="720" w:leader="none"/>
+        </w:tabs>
+        <w:bidi w:val="0"/>
+        <w:ind w:left="720" w:hanging="360"/>
+        <w:jc w:val="left"/>
+        <w:rPr/>
+      </w:pPr>
+      <w:r>
+        <w:rPr>
+          <w:rStyle w:val="OrgCode"/>
+        </w:rPr>
+        <w:t xml:space="preserve">[✓] </w:t>
+      </w:r>
+      <w:r>
+        <w:rPr/>
+        <w:t>Add account</w:t>
+      </w:r>
+      <w:r>
+        <w:rPr>
+          <w:rStyle w:val="OrgSubscript"/>
+        </w:rPr>
+        <w:t>summary</w:t>
+      </w:r>
+      <w:r>
+        <w:rPr/>
+        <w:t xml:space="preserve"> view and relationships </w:t>
+      </w:r>
     </w:p>
     <w:p>
       <w:pPr>
@@ -4085,43 +4122,6 @@
       </w:r>
       <w:r>
         <w:rPr/>
-        <w:t>Add account</w:t>
-      </w:r>
-      <w:r>
-        <w:rPr>
-          <w:rStyle w:val="OrgSubscript"/>
-        </w:rPr>
-        <w:t>summary</w:t>
-      </w:r>
-      <w:r>
-        <w:rPr/>
-        <w:t xml:space="preserve"> view and relationships </w:t>
-      </w:r>
-    </w:p>
-    <w:p>
-      <w:pPr>
-        <w:pStyle w:val="TextBody"/>
-        <w:numPr>
-          <w:ilvl w:val="0"/>
-          <w:numId w:val="7"/>
-        </w:numPr>
-        <w:tabs>
-          <w:tab w:val="clear" w:pos="709"/>
-          <w:tab w:val="left" w:pos="720" w:leader="none"/>
-        </w:tabs>
-        <w:bidi w:val="0"/>
-        <w:ind w:left="720" w:hanging="360"/>
-        <w:jc w:val="left"/>
-        <w:rPr/>
-      </w:pPr>
-      <w:r>
-        <w:rPr>
-          <w:rStyle w:val="OrgCode"/>
-        </w:rPr>
-        <w:t xml:space="preserve">[✓] </w:t>
-      </w:r>
-      <w:r>
-        <w:rPr/>
         <w:t xml:space="preserve">Query across table and view relationships </w:t>
       </w:r>
     </w:p>
@@ -4358,8 +4358,8 @@
         <w:jc w:val="left"/>
         <w:rPr/>
       </w:pPr>
-      <w:bookmarkStart w:id="14" w:name="OrgXref.orgf4bd567"/>
-      <w:bookmarkStart w:id="15" w:name="orgf4bd567"/>
+      <w:bookmarkStart w:id="14" w:name="OrgXref.orgd3f177d"/>
+      <w:bookmarkStart w:id="15" w:name="orgd3f177d"/>
       <w:bookmarkEnd w:id="15"/>
       <w:r>
         <w:rPr>
@@ -4372,6 +4372,33 @@
         <w:t xml:space="preserve"> Extend with SQL Functions </w:t>
       </w:r>
       <w:bookmarkEnd w:id="14"/>
+    </w:p>
+    <w:p>
+      <w:pPr>
+        <w:pStyle w:val="TextBody"/>
+        <w:numPr>
+          <w:ilvl w:val="0"/>
+          <w:numId w:val="11"/>
+        </w:numPr>
+        <w:tabs>
+          <w:tab w:val="clear" w:pos="709"/>
+          <w:tab w:val="left" w:pos="720" w:leader="none"/>
+        </w:tabs>
+        <w:bidi w:val="0"/>
+        <w:ind w:left="720" w:hanging="360"/>
+        <w:jc w:val="left"/>
+        <w:rPr/>
+      </w:pPr>
+      <w:r>
+        <w:rPr>
+          <w:rStyle w:val="OrgCode"/>
+        </w:rPr>
+        <w:t xml:space="preserve">[✓] </w:t>
+      </w:r>
+      <w:r>
+        <w:rPr/>
+        <w:t xml:space="preserve">Add search functions </w:t>
+      </w:r>
     </w:p>
     <w:p>
       <w:pPr>
@@ -4397,33 +4424,6 @@
       </w:r>
       <w:r>
         <w:rPr/>
-        <w:t xml:space="preserve">Add search functions </w:t>
-      </w:r>
-    </w:p>
-    <w:p>
-      <w:pPr>
-        <w:pStyle w:val="TextBody"/>
-        <w:numPr>
-          <w:ilvl w:val="0"/>
-          <w:numId w:val="9"/>
-        </w:numPr>
-        <w:tabs>
-          <w:tab w:val="clear" w:pos="709"/>
-          <w:tab w:val="left" w:pos="720" w:leader="none"/>
-        </w:tabs>
-        <w:bidi w:val="0"/>
-        <w:ind w:left="720" w:hanging="360"/>
-        <w:jc w:val="left"/>
-        <w:rPr/>
-      </w:pPr>
-      <w:r>
-        <w:rPr>
-          <w:rStyle w:val="OrgCode"/>
-        </w:rPr>
-        <w:t xml:space="preserve">[✓] </w:t>
-      </w:r>
-      <w:r>
-        <w:rPr/>
         <w:t xml:space="preserve">Query search functions </w:t>
       </w:r>
     </w:p>
@@ -4774,8 +4774,8 @@
         <w:jc w:val="left"/>
         <w:rPr/>
       </w:pPr>
-      <w:bookmarkStart w:id="16" w:name="OrgXref.org2da1159"/>
-      <w:bookmarkStart w:id="17" w:name="org2da1159"/>
+      <w:bookmarkStart w:id="16" w:name="OrgXref.orgbf48ed7"/>
+      <w:bookmarkStart w:id="17" w:name="orgbf48ed7"/>
       <w:bookmarkEnd w:id="17"/>
       <w:r>
         <w:rPr>
@@ -4796,8 +4796,8 @@
         <w:jc w:val="left"/>
         <w:rPr/>
       </w:pPr>
-      <w:bookmarkStart w:id="18" w:name="OrgXref.orgc7e632a"/>
-      <w:bookmarkStart w:id="19" w:name="orgc7e632a"/>
+      <w:bookmarkStart w:id="18" w:name="OrgXref.org9391b44"/>
+      <w:bookmarkStart w:id="19" w:name="org9391b44"/>
       <w:bookmarkEnd w:id="19"/>
       <w:r>
         <w:rPr>
@@ -4810,6 +4810,33 @@
         <w:t xml:space="preserve"> Enum type fields </w:t>
       </w:r>
       <w:bookmarkEnd w:id="18"/>
+    </w:p>
+    <w:p>
+      <w:pPr>
+        <w:pStyle w:val="TextBody"/>
+        <w:numPr>
+          <w:ilvl w:val="0"/>
+          <w:numId w:val="13"/>
+        </w:numPr>
+        <w:tabs>
+          <w:tab w:val="clear" w:pos="709"/>
+          <w:tab w:val="left" w:pos="720" w:leader="none"/>
+        </w:tabs>
+        <w:bidi w:val="0"/>
+        <w:ind w:left="720" w:hanging="360"/>
+        <w:jc w:val="left"/>
+        <w:rPr/>
+      </w:pPr>
+      <w:r>
+        <w:rPr>
+          <w:rStyle w:val="OrgCode"/>
+        </w:rPr>
+        <w:t xml:space="preserve">[✓] </w:t>
+      </w:r>
+      <w:r>
+        <w:rPr/>
+        <w:t xml:space="preserve">Create a native Postgres enum type for order status. </w:t>
+      </w:r>
     </w:p>
     <w:p>
       <w:pPr>
@@ -4835,15 +4862,47 @@
       </w:r>
       <w:r>
         <w:rPr/>
-        <w:t xml:space="preserve">Create a native Postgres enum type for order status. </w:t>
-      </w:r>
+        <w:t>Create a enum table for region and track it as order sales</w:t>
+      </w:r>
+      <w:r>
+        <w:rPr>
+          <w:rStyle w:val="OrgSubscript"/>
+        </w:rPr>
+        <w:t>region</w:t>
+      </w:r>
+      <w:r>
+        <w:rPr/>
+        <w:t xml:space="preserve">. </w:t>
+      </w:r>
+    </w:p>
+    <w:p>
+      <w:pPr>
+        <w:pStyle w:val="Heading3"/>
+        <w:bidi w:val="0"/>
+        <w:jc w:val="left"/>
+        <w:rPr/>
+      </w:pPr>
+      <w:bookmarkStart w:id="20" w:name="OrgXref.org2c9c7aa"/>
+      <w:bookmarkStart w:id="21" w:name="org2c9c7aa"/>
+      <w:bookmarkEnd w:id="21"/>
+      <w:r>
+        <w:rPr>
+          <w:rStyle w:val="OrgDone"/>
+        </w:rPr>
+        <w:t>DONE</w:t>
+      </w:r>
+      <w:r>
+        <w:rPr/>
+        <w:t xml:space="preserve"> Computed fields </w:t>
+      </w:r>
+      <w:bookmarkEnd w:id="20"/>
     </w:p>
     <w:p>
       <w:pPr>
         <w:pStyle w:val="TextBody"/>
         <w:numPr>
           <w:ilvl w:val="0"/>
-          <w:numId w:val="11"/>
+          <w:numId w:val="15"/>
         </w:numPr>
         <w:tabs>
           <w:tab w:val="clear" w:pos="709"/>
@@ -4862,40 +4921,18 @@
       </w:r>
       <w:r>
         <w:rPr/>
-        <w:t>Create a enum table for region and track it as order sales</w:t>
+        <w:t>Add product</w:t>
       </w:r>
       <w:r>
         <w:rPr>
           <w:rStyle w:val="OrgSubscript"/>
         </w:rPr>
-        <w:t>region</w:t>
-      </w:r>
-      <w:r>
-        <w:rPr/>
-        <w:t xml:space="preserve">. </w:t>
-      </w:r>
-    </w:p>
-    <w:p>
-      <w:pPr>
-        <w:pStyle w:val="Heading3"/>
-        <w:bidi w:val="0"/>
-        <w:jc w:val="left"/>
-        <w:rPr/>
-      </w:pPr>
-      <w:bookmarkStart w:id="20" w:name="OrgXref.orgb6d0600"/>
-      <w:bookmarkStart w:id="21" w:name="orgb6d0600"/>
-      <w:bookmarkEnd w:id="21"/>
-      <w:r>
-        <w:rPr>
-          <w:rStyle w:val="OrgDone"/>
-        </w:rPr>
-        <w:t>DONE</w:t>
-      </w:r>
-      <w:r>
-        <w:rPr/>
-        <w:t xml:space="preserve"> Computed fields </w:t>
-      </w:r>
-      <w:bookmarkEnd w:id="20"/>
+        <w:t>sku</w:t>
+      </w:r>
+      <w:r>
+        <w:rPr/>
+        <w:t xml:space="preserve"> function and track it as a computed field </w:t>
+      </w:r>
     </w:p>
     <w:p>
       <w:pPr>
@@ -4903,43 +4940,6 @@
         <w:numPr>
           <w:ilvl w:val="0"/>
           <w:numId w:val="14"/>
-        </w:numPr>
-        <w:tabs>
-          <w:tab w:val="clear" w:pos="709"/>
-          <w:tab w:val="left" w:pos="720" w:leader="none"/>
-        </w:tabs>
-        <w:bidi w:val="0"/>
-        <w:ind w:left="720" w:hanging="360"/>
-        <w:jc w:val="left"/>
-        <w:rPr/>
-      </w:pPr>
-      <w:r>
-        <w:rPr>
-          <w:rStyle w:val="OrgCode"/>
-        </w:rPr>
-        <w:t xml:space="preserve">[✓] </w:t>
-      </w:r>
-      <w:r>
-        <w:rPr/>
-        <w:t>Add product</w:t>
-      </w:r>
-      <w:r>
-        <w:rPr>
-          <w:rStyle w:val="OrgSubscript"/>
-        </w:rPr>
-        <w:t>sku</w:t>
-      </w:r>
-      <w:r>
-        <w:rPr/>
-        <w:t xml:space="preserve"> function and track it as a computed field </w:t>
-      </w:r>
-    </w:p>
-    <w:p>
-      <w:pPr>
-        <w:pStyle w:val="TextBody"/>
-        <w:numPr>
-          <w:ilvl w:val="0"/>
-          <w:numId w:val="13"/>
         </w:numPr>
         <w:tabs>
           <w:tab w:val="clear" w:pos="709"/>
@@ -5159,8 +5159,8 @@
         <w:jc w:val="left"/>
         <w:rPr/>
       </w:pPr>
-      <w:bookmarkStart w:id="22" w:name="OrgXref.orge2e1ad4"/>
-      <w:bookmarkStart w:id="23" w:name="orge2e1ad4"/>
+      <w:bookmarkStart w:id="22" w:name="OrgXref.org08b18fc"/>
+      <w:bookmarkStart w:id="23" w:name="org08b18fc"/>
       <w:bookmarkEnd w:id="23"/>
       <w:r>
         <w:rPr>
@@ -5202,7 +5202,7 @@
         <w:pStyle w:val="TextBody"/>
         <w:numPr>
           <w:ilvl w:val="0"/>
-          <w:numId w:val="16"/>
+          <w:numId w:val="17"/>
         </w:numPr>
         <w:tabs>
           <w:tab w:val="clear" w:pos="709"/>
@@ -5231,8 +5231,8 @@
         <w:jc w:val="left"/>
         <w:rPr/>
       </w:pPr>
-      <w:bookmarkStart w:id="24" w:name="OrgXref.org7bfde2f"/>
-      <w:bookmarkStart w:id="25" w:name="org7bfde2f"/>
+      <w:bookmarkStart w:id="24" w:name="OrgXref.org653f679"/>
+      <w:bookmarkStart w:id="25" w:name="org653f679"/>
       <w:bookmarkEnd w:id="25"/>
       <w:r>
         <w:rPr>
@@ -5245,6 +5245,43 @@
         <w:t xml:space="preserve"> Data validations </w:t>
       </w:r>
       <w:bookmarkEnd w:id="24"/>
+    </w:p>
+    <w:p>
+      <w:pPr>
+        <w:pStyle w:val="TextBody"/>
+        <w:numPr>
+          <w:ilvl w:val="0"/>
+          <w:numId w:val="19"/>
+        </w:numPr>
+        <w:tabs>
+          <w:tab w:val="clear" w:pos="709"/>
+          <w:tab w:val="left" w:pos="720" w:leader="none"/>
+        </w:tabs>
+        <w:bidi w:val="0"/>
+        <w:ind w:left="720" w:hanging="360"/>
+        <w:jc w:val="left"/>
+        <w:rPr/>
+      </w:pPr>
+      <w:r>
+        <w:rPr>
+          <w:rStyle w:val="OrgCode"/>
+        </w:rPr>
+        <w:t xml:space="preserve">[✓] </w:t>
+      </w:r>
+      <w:r>
+        <w:rPr/>
+        <w:t>Add non</w:t>
+      </w:r>
+      <w:r>
+        <w:rPr>
+          <w:rStyle w:val="OrgSubscript"/>
+        </w:rPr>
+        <w:t>negativeprice</w:t>
+      </w:r>
+      <w:r>
+        <w:rPr/>
+        <w:t xml:space="preserve"> check constraint </w:t>
+      </w:r>
     </w:p>
     <w:p>
       <w:pPr>
@@ -5270,43 +5307,6 @@
       </w:r>
       <w:r>
         <w:rPr/>
-        <w:t>Add non</w:t>
-      </w:r>
-      <w:r>
-        <w:rPr>
-          <w:rStyle w:val="OrgSubscript"/>
-        </w:rPr>
-        <w:t>negativeprice</w:t>
-      </w:r>
-      <w:r>
-        <w:rPr/>
-        <w:t xml:space="preserve"> check constraint </w:t>
-      </w:r>
-    </w:p>
-    <w:p>
-      <w:pPr>
-        <w:pStyle w:val="TextBody"/>
-        <w:numPr>
-          <w:ilvl w:val="0"/>
-          <w:numId w:val="17"/>
-        </w:numPr>
-        <w:tabs>
-          <w:tab w:val="clear" w:pos="709"/>
-          <w:tab w:val="left" w:pos="720" w:leader="none"/>
-        </w:tabs>
-        <w:bidi w:val="0"/>
-        <w:ind w:left="720" w:hanging="360"/>
-        <w:jc w:val="left"/>
-        <w:rPr/>
-      </w:pPr>
-      <w:r>
-        <w:rPr>
-          <w:rStyle w:val="OrgCode"/>
-        </w:rPr>
-        <w:t xml:space="preserve">[✓] </w:t>
-      </w:r>
-      <w:r>
-        <w:rPr/>
         <w:t xml:space="preserve">Attempt mutations with and without negative prices </w:t>
       </w:r>
     </w:p>
@@ -5633,8 +5633,8 @@
         <w:jc w:val="left"/>
         <w:rPr/>
       </w:pPr>
-      <w:bookmarkStart w:id="26" w:name="OrgXref.orgf3835b1"/>
-      <w:bookmarkStart w:id="27" w:name="orgf3835b1"/>
+      <w:bookmarkStart w:id="26" w:name="OrgXref.org262e2d2"/>
+      <w:bookmarkStart w:id="27" w:name="org262e2d2"/>
       <w:bookmarkEnd w:id="27"/>
       <w:r>
         <w:rPr>
@@ -5655,8 +5655,8 @@
         <w:jc w:val="left"/>
         <w:rPr/>
       </w:pPr>
-      <w:bookmarkStart w:id="28" w:name="OrgXref.orga005442"/>
-      <w:bookmarkStart w:id="29" w:name="orga005442"/>
+      <w:bookmarkStart w:id="28" w:name="OrgXref.orgbde6c6b"/>
+      <w:bookmarkStart w:id="29" w:name="orgbde6c6b"/>
       <w:bookmarkEnd w:id="29"/>
       <w:r>
         <w:rPr>
@@ -5698,7 +5698,7 @@
         <w:pStyle w:val="TextBody"/>
         <w:numPr>
           <w:ilvl w:val="0"/>
-          <w:numId w:val="20"/>
+          <w:numId w:val="21"/>
         </w:numPr>
         <w:tabs>
           <w:tab w:val="clear" w:pos="709"/>
@@ -6217,8 +6217,8 @@
         <w:jc w:val="left"/>
         <w:rPr/>
       </w:pPr>
-      <w:bookmarkStart w:id="30" w:name="OrgXref.org25ebc84"/>
-      <w:bookmarkStart w:id="31" w:name="org25ebc84"/>
+      <w:bookmarkStart w:id="30" w:name="OrgXref.org70798d3"/>
+      <w:bookmarkStart w:id="31" w:name="org70798d3"/>
       <w:bookmarkEnd w:id="31"/>
       <w:r>
         <w:rPr/>
@@ -6233,8 +6233,8 @@
         <w:jc w:val="left"/>
         <w:rPr/>
       </w:pPr>
-      <w:bookmarkStart w:id="32" w:name="OrgXref.org9ffd130"/>
-      <w:bookmarkStart w:id="33" w:name="org9ffd130"/>
+      <w:bookmarkStart w:id="32" w:name="OrgXref.org681bd84"/>
+      <w:bookmarkStart w:id="33" w:name="org681bd84"/>
       <w:bookmarkEnd w:id="33"/>
       <w:r>
         <w:rPr>
@@ -6255,8 +6255,8 @@
         <w:jc w:val="left"/>
         <w:rPr/>
       </w:pPr>
-      <w:bookmarkStart w:id="34" w:name="OrgXref.org65129d4"/>
-      <w:bookmarkStart w:id="35" w:name="org65129d4"/>
+      <w:bookmarkStart w:id="34" w:name="OrgXref.orgd8c8540"/>
+      <w:bookmarkStart w:id="35" w:name="orgd8c8540"/>
       <w:bookmarkEnd w:id="35"/>
       <w:r>
         <w:rPr>
@@ -6277,8 +6277,8 @@
         <w:jc w:val="left"/>
         <w:rPr/>
       </w:pPr>
-      <w:bookmarkStart w:id="36" w:name="OrgXref.orga5c9a26"/>
-      <w:bookmarkStart w:id="37" w:name="orga5c9a26"/>
+      <w:bookmarkStart w:id="36" w:name="OrgXref.org71f4a73"/>
+      <w:bookmarkStart w:id="37" w:name="org71f4a73"/>
       <w:bookmarkEnd w:id="37"/>
       <w:r>
         <w:rPr>
@@ -6770,8 +6770,8 @@
         <w:jc w:val="left"/>
         <w:rPr/>
       </w:pPr>
-      <w:bookmarkStart w:id="38" w:name="OrgXref.org7791d17"/>
-      <w:bookmarkStart w:id="39" w:name="org7791d17"/>
+      <w:bookmarkStart w:id="38" w:name="OrgXref.orgb1cb458"/>
+      <w:bookmarkStart w:id="39" w:name="orgb1cb458"/>
       <w:bookmarkEnd w:id="39"/>
       <w:r>
         <w:rPr>
@@ -6792,8 +6792,8 @@
         <w:jc w:val="left"/>
         <w:rPr/>
       </w:pPr>
-      <w:bookmarkStart w:id="40" w:name="OrgXref.org99abe31"/>
-      <w:bookmarkStart w:id="41" w:name="org99abe31"/>
+      <w:bookmarkStart w:id="40" w:name="OrgXref.org4c27bb7"/>
+      <w:bookmarkStart w:id="41" w:name="org4c27bb7"/>
       <w:bookmarkEnd w:id="41"/>
       <w:r>
         <w:rPr>
@@ -6814,8 +6814,8 @@
         <w:jc w:val="left"/>
         <w:rPr/>
       </w:pPr>
-      <w:bookmarkStart w:id="42" w:name="OrgXref.org227939d"/>
-      <w:bookmarkStart w:id="43" w:name="org227939d"/>
+      <w:bookmarkStart w:id="42" w:name="OrgXref.org31e3c15"/>
+      <w:bookmarkStart w:id="43" w:name="org31e3c15"/>
       <w:bookmarkEnd w:id="43"/>
       <w:r>
         <w:rPr>
@@ -6836,8 +6836,8 @@
         <w:jc w:val="left"/>
         <w:rPr/>
       </w:pPr>
-      <w:bookmarkStart w:id="44" w:name="OrgXref.org77b0b36"/>
-      <w:bookmarkStart w:id="45" w:name="org77b0b36"/>
+      <w:bookmarkStart w:id="44" w:name="OrgXref.orgc3c48d5"/>
+      <w:bookmarkStart w:id="45" w:name="orgc3c48d5"/>
       <w:bookmarkEnd w:id="45"/>
       <w:r>
         <w:rPr>
@@ -6881,8 +6881,8 @@
         <w:jc w:val="left"/>
         <w:rPr/>
       </w:pPr>
-      <w:bookmarkStart w:id="46" w:name="OrgXref.org31ec90a"/>
-      <w:bookmarkStart w:id="47" w:name="org31ec90a"/>
+      <w:bookmarkStart w:id="46" w:name="OrgXref.orgf4e83cb"/>
+      <w:bookmarkStart w:id="47" w:name="orgf4e83cb"/>
       <w:bookmarkEnd w:id="47"/>
       <w:r>
         <w:rPr>
@@ -6926,8 +6926,8 @@
         <w:jc w:val="left"/>
         <w:rPr/>
       </w:pPr>
-      <w:bookmarkStart w:id="48" w:name="OrgXref.org3b0e893"/>
-      <w:bookmarkStart w:id="49" w:name="org3b0e893"/>
+      <w:bookmarkStart w:id="48" w:name="OrgXref.org6ca21cd"/>
+      <w:bookmarkStart w:id="49" w:name="org6ca21cd"/>
       <w:bookmarkEnd w:id="49"/>
       <w:r>
         <w:rPr>
@@ -6971,8 +6971,8 @@
         <w:jc w:val="left"/>
         <w:rPr/>
       </w:pPr>
-      <w:bookmarkStart w:id="50" w:name="OrgXref.orgd322309"/>
-      <w:bookmarkStart w:id="51" w:name="orgd322309"/>
+      <w:bookmarkStart w:id="50" w:name="OrgXref.orgaef1a83"/>
+      <w:bookmarkStart w:id="51" w:name="orgaef1a83"/>
       <w:bookmarkEnd w:id="51"/>
       <w:r>
         <w:rPr>
@@ -6993,8 +6993,8 @@
         <w:jc w:val="left"/>
         <w:rPr/>
       </w:pPr>
-      <w:bookmarkStart w:id="52" w:name="OrgXref.org55c4630"/>
-      <w:bookmarkStart w:id="53" w:name="org55c4630"/>
+      <w:bookmarkStart w:id="52" w:name="OrgXref.org3f347de"/>
+      <w:bookmarkStart w:id="53" w:name="org3f347de"/>
       <w:bookmarkEnd w:id="53"/>
       <w:r>
         <w:rPr/>
@@ -7009,8 +7009,8 @@
         <w:jc w:val="left"/>
         <w:rPr/>
       </w:pPr>
-      <w:bookmarkStart w:id="54" w:name="OrgXref.org4eb9313"/>
-      <w:bookmarkStart w:id="55" w:name="org4eb9313"/>
+      <w:bookmarkStart w:id="54" w:name="OrgXref.org6d01693"/>
+      <w:bookmarkStart w:id="55" w:name="org6d01693"/>
       <w:bookmarkEnd w:id="55"/>
       <w:r>
         <w:rPr>
@@ -7031,8 +7031,8 @@
         <w:jc w:val="left"/>
         <w:rPr/>
       </w:pPr>
-      <w:bookmarkStart w:id="56" w:name="OrgXref.org018e87e"/>
-      <w:bookmarkStart w:id="57" w:name="org018e87e"/>
+      <w:bookmarkStart w:id="56" w:name="OrgXref.org54bfc22"/>
+      <w:bookmarkStart w:id="57" w:name="org54bfc22"/>
       <w:bookmarkEnd w:id="57"/>
       <w:r>
         <w:rPr>
@@ -7053,8 +7053,8 @@
         <w:jc w:val="left"/>
         <w:rPr/>
       </w:pPr>
-      <w:bookmarkStart w:id="58" w:name="OrgXref.org379db77"/>
-      <w:bookmarkStart w:id="59" w:name="org379db77"/>
+      <w:bookmarkStart w:id="58" w:name="OrgXref.org5ff5279"/>
+      <w:bookmarkStart w:id="59" w:name="org5ff5279"/>
       <w:bookmarkEnd w:id="59"/>
       <w:r>
         <w:rPr>
@@ -7075,8 +7075,8 @@
         <w:jc w:val="left"/>
         <w:rPr/>
       </w:pPr>
-      <w:bookmarkStart w:id="60" w:name="OrgXref.org5b6a2dc"/>
-      <w:bookmarkStart w:id="61" w:name="org5b6a2dc"/>
+      <w:bookmarkStart w:id="60" w:name="OrgXref.orgd3153eb"/>
+      <w:bookmarkStart w:id="61" w:name="orgd3153eb"/>
       <w:bookmarkEnd w:id="61"/>
       <w:r>
         <w:rPr>
@@ -7097,8 +7097,8 @@
         <w:jc w:val="left"/>
         <w:rPr/>
       </w:pPr>
-      <w:bookmarkStart w:id="62" w:name="OrgXref.orgff1d262"/>
-      <w:bookmarkStart w:id="63" w:name="orgff1d262"/>
+      <w:bookmarkStart w:id="62" w:name="OrgXref.org06c7378"/>
+      <w:bookmarkStart w:id="63" w:name="org06c7378"/>
       <w:bookmarkEnd w:id="63"/>
       <w:r>
         <w:rPr>
@@ -7119,8 +7119,8 @@
         <w:jc w:val="left"/>
         <w:rPr/>
       </w:pPr>
-      <w:bookmarkStart w:id="64" w:name="OrgXref.org461dfb5"/>
-      <w:bookmarkStart w:id="65" w:name="org461dfb5"/>
+      <w:bookmarkStart w:id="64" w:name="OrgXref.org3425650"/>
+      <w:bookmarkStart w:id="65" w:name="org3425650"/>
       <w:bookmarkEnd w:id="65"/>
       <w:r>
         <w:rPr/>
@@ -7135,8 +7135,8 @@
         <w:jc w:val="left"/>
         <w:rPr/>
       </w:pPr>
-      <w:bookmarkStart w:id="66" w:name="OrgXref.org30c6bd4"/>
-      <w:bookmarkStart w:id="67" w:name="org30c6bd4"/>
+      <w:bookmarkStart w:id="66" w:name="OrgXref.org7837cd4"/>
+      <w:bookmarkStart w:id="67" w:name="org7837cd4"/>
       <w:bookmarkEnd w:id="67"/>
       <w:r>
         <w:rPr>
@@ -7157,8 +7157,8 @@
         <w:jc w:val="left"/>
         <w:rPr/>
       </w:pPr>
-      <w:bookmarkStart w:id="68" w:name="OrgXref.org66e0d7f"/>
-      <w:bookmarkStart w:id="69" w:name="org66e0d7f"/>
+      <w:bookmarkStart w:id="68" w:name="OrgXref.org33a85ac"/>
+      <w:bookmarkStart w:id="69" w:name="org33a85ac"/>
       <w:bookmarkEnd w:id="69"/>
       <w:r>
         <w:rPr/>
@@ -7173,8 +7173,8 @@
         <w:jc w:val="left"/>
         <w:rPr/>
       </w:pPr>
-      <w:bookmarkStart w:id="70" w:name="OrgXref.org9b5f282"/>
-      <w:bookmarkStart w:id="71" w:name="org9b5f282"/>
+      <w:bookmarkStart w:id="70" w:name="OrgXref.org1d5ad60"/>
+      <w:bookmarkStart w:id="71" w:name="org1d5ad60"/>
       <w:bookmarkEnd w:id="71"/>
       <w:r>
         <w:rPr>
@@ -9280,8 +9280,8 @@
         <w:jc w:val="left"/>
         <w:rPr/>
       </w:pPr>
-      <w:bookmarkStart w:id="72" w:name="OrgXref.org476ee81"/>
-      <w:bookmarkStart w:id="73" w:name="org476ee81"/>
+      <w:bookmarkStart w:id="72" w:name="OrgXref.org6a0752b"/>
+      <w:bookmarkStart w:id="73" w:name="org6a0752b"/>
       <w:bookmarkEnd w:id="73"/>
       <w:r>
         <w:rPr/>
@@ -9296,8 +9296,8 @@
         <w:jc w:val="left"/>
         <w:rPr/>
       </w:pPr>
-      <w:bookmarkStart w:id="74" w:name="OrgXref.org7f7f2b6"/>
-      <w:bookmarkStart w:id="75" w:name="org7f7f2b6"/>
+      <w:bookmarkStart w:id="74" w:name="OrgXref.org611adac"/>
+      <w:bookmarkStart w:id="75" w:name="org611adac"/>
       <w:bookmarkEnd w:id="75"/>
       <w:r>
         <w:rPr/>
@@ -9312,8 +9312,8 @@
         <w:jc w:val="left"/>
         <w:rPr/>
       </w:pPr>
-      <w:bookmarkStart w:id="76" w:name="OrgXref.orga6a0a4b"/>
-      <w:bookmarkStart w:id="77" w:name="orga6a0a4b"/>
+      <w:bookmarkStart w:id="76" w:name="OrgXref.org7c3e471"/>
+      <w:bookmarkStart w:id="77" w:name="org7c3e471"/>
       <w:bookmarkEnd w:id="77"/>
       <w:r>
         <w:rPr>
@@ -9334,8 +9334,8 @@
         <w:jc w:val="left"/>
         <w:rPr/>
       </w:pPr>
-      <w:bookmarkStart w:id="78" w:name="OrgXref.org730a4a6"/>
-      <w:bookmarkStart w:id="79" w:name="org730a4a6"/>
+      <w:bookmarkStart w:id="78" w:name="OrgXref.orgb7dddf8"/>
+      <w:bookmarkStart w:id="79" w:name="orgb7dddf8"/>
       <w:bookmarkEnd w:id="79"/>
       <w:r>
         <w:rPr>
@@ -9379,8 +9379,8 @@
         <w:jc w:val="left"/>
         <w:rPr/>
       </w:pPr>
-      <w:bookmarkStart w:id="80" w:name="OrgXref.org8ee534f"/>
-      <w:bookmarkStart w:id="81" w:name="org8ee534f"/>
+      <w:bookmarkStart w:id="80" w:name="OrgXref.org2b7fbf8"/>
+      <w:bookmarkStart w:id="81" w:name="org2b7fbf8"/>
       <w:bookmarkEnd w:id="81"/>
       <w:r>
         <w:rPr/>
@@ -9395,8 +9395,8 @@
         <w:jc w:val="left"/>
         <w:rPr/>
       </w:pPr>
-      <w:bookmarkStart w:id="82" w:name="OrgXref.org7e8721c"/>
-      <w:bookmarkStart w:id="83" w:name="org7e8721c"/>
+      <w:bookmarkStart w:id="82" w:name="OrgXref.org18f9282"/>
+      <w:bookmarkStart w:id="83" w:name="org18f9282"/>
       <w:bookmarkEnd w:id="83"/>
       <w:r>
         <w:rPr>
@@ -9440,8 +9440,8 @@
         <w:jc w:val="left"/>
         <w:rPr/>
       </w:pPr>
-      <w:bookmarkStart w:id="84" w:name="OrgXref.org329f98f"/>
-      <w:bookmarkStart w:id="85" w:name="org329f98f"/>
+      <w:bookmarkStart w:id="84" w:name="OrgXref.org9b5188e"/>
+      <w:bookmarkStart w:id="85" w:name="org9b5188e"/>
       <w:bookmarkEnd w:id="85"/>
       <w:r>
         <w:rPr>
@@ -9485,8 +9485,8 @@
         <w:jc w:val="left"/>
         <w:rPr/>
       </w:pPr>
-      <w:bookmarkStart w:id="86" w:name="OrgXref.orgd748144"/>
-      <w:bookmarkStart w:id="87" w:name="orgd748144"/>
+      <w:bookmarkStart w:id="86" w:name="OrgXref.org7f162a4"/>
+      <w:bookmarkStart w:id="87" w:name="org7f162a4"/>
       <w:bookmarkEnd w:id="87"/>
       <w:r>
         <w:rPr>
@@ -9530,8 +9530,8 @@
         <w:jc w:val="left"/>
         <w:rPr/>
       </w:pPr>
-      <w:bookmarkStart w:id="88" w:name="OrgXref.orgfc94e45"/>
-      <w:bookmarkStart w:id="89" w:name="orgfc94e45"/>
+      <w:bookmarkStart w:id="88" w:name="OrgXref.org2c6ce42"/>
+      <w:bookmarkStart w:id="89" w:name="org2c6ce42"/>
       <w:bookmarkEnd w:id="89"/>
       <w:r>
         <w:rPr/>
@@ -9546,8 +9546,8 @@
         <w:jc w:val="left"/>
         <w:rPr/>
       </w:pPr>
-      <w:bookmarkStart w:id="90" w:name="OrgXref.org0a15042"/>
-      <w:bookmarkStart w:id="91" w:name="org0a15042"/>
+      <w:bookmarkStart w:id="90" w:name="OrgXref.org1812cf0"/>
+      <w:bookmarkStart w:id="91" w:name="org1812cf0"/>
       <w:bookmarkEnd w:id="91"/>
       <w:r>
         <w:rPr/>
@@ -9562,8 +9562,8 @@
         <w:jc w:val="left"/>
         <w:rPr/>
       </w:pPr>
-      <w:bookmarkStart w:id="92" w:name="OrgXref.orgf9af3a6"/>
-      <w:bookmarkStart w:id="93" w:name="orgf9af3a6"/>
+      <w:bookmarkStart w:id="92" w:name="OrgXref.org9fcec55"/>
+      <w:bookmarkStart w:id="93" w:name="org9fcec55"/>
       <w:bookmarkEnd w:id="93"/>
       <w:r>
         <w:rPr>
@@ -9584,8 +9584,8 @@
         <w:jc w:val="left"/>
         <w:rPr/>
       </w:pPr>
-      <w:bookmarkStart w:id="94" w:name="OrgXref.org32d9e42"/>
-      <w:bookmarkStart w:id="95" w:name="org32d9e42"/>
+      <w:bookmarkStart w:id="94" w:name="OrgXref.orgf9b624a"/>
+      <w:bookmarkStart w:id="95" w:name="orgf9b624a"/>
       <w:bookmarkEnd w:id="95"/>
       <w:r>
         <w:rPr>
@@ -9598,6 +9598,33 @@
         <w:t xml:space="preserve"> Create an update trigger </w:t>
       </w:r>
       <w:bookmarkEnd w:id="94"/>
+    </w:p>
+    <w:p>
+      <w:pPr>
+        <w:pStyle w:val="TextBody"/>
+        <w:numPr>
+          <w:ilvl w:val="0"/>
+          <w:numId w:val="23"/>
+        </w:numPr>
+        <w:tabs>
+          <w:tab w:val="clear" w:pos="709"/>
+          <w:tab w:val="left" w:pos="720" w:leader="none"/>
+        </w:tabs>
+        <w:bidi w:val="0"/>
+        <w:ind w:left="720" w:hanging="360"/>
+        <w:jc w:val="left"/>
+        <w:rPr/>
+      </w:pPr>
+      <w:r>
+        <w:rPr>
+          <w:rStyle w:val="OrgCode"/>
+        </w:rPr>
+        <w:t xml:space="preserve">[ ] </w:t>
+      </w:r>
+      <w:r>
+        <w:rPr/>
+        <w:t xml:space="preserve">Perform a mutation to update an order </w:t>
+      </w:r>
     </w:p>
     <w:p>
       <w:pPr>
@@ -9605,33 +9632,6 @@
         <w:numPr>
           <w:ilvl w:val="0"/>
           <w:numId w:val="22"/>
-        </w:numPr>
-        <w:tabs>
-          <w:tab w:val="clear" w:pos="709"/>
-          <w:tab w:val="left" w:pos="720" w:leader="none"/>
-        </w:tabs>
-        <w:bidi w:val="0"/>
-        <w:ind w:left="720" w:hanging="360"/>
-        <w:jc w:val="left"/>
-        <w:rPr/>
-      </w:pPr>
-      <w:r>
-        <w:rPr>
-          <w:rStyle w:val="OrgCode"/>
-        </w:rPr>
-        <w:t xml:space="preserve">[ ] </w:t>
-      </w:r>
-      <w:r>
-        <w:rPr/>
-        <w:t xml:space="preserve">Perform a mutation to update an order </w:t>
-      </w:r>
-    </w:p>
-    <w:p>
-      <w:pPr>
-        <w:pStyle w:val="TextBody"/>
-        <w:numPr>
-          <w:ilvl w:val="0"/>
-          <w:numId w:val="21"/>
         </w:numPr>
         <w:tabs>
           <w:tab w:val="clear" w:pos="709"/>
@@ -9839,7 +9839,7 @@
         <w:pStyle w:val="TextBody"/>
         <w:numPr>
           <w:ilvl w:val="0"/>
-          <w:numId w:val="24"/>
+          <w:numId w:val="25"/>
         </w:numPr>
         <w:tabs>
           <w:tab w:val="clear" w:pos="709"/>
@@ -9868,8 +9868,8 @@
         <w:jc w:val="left"/>
         <w:rPr/>
       </w:pPr>
-      <w:bookmarkStart w:id="96" w:name="OrgXref.org9f6ea3a"/>
-      <w:bookmarkStart w:id="97" w:name="org9f6ea3a"/>
+      <w:bookmarkStart w:id="96" w:name="OrgXref.orgba9c726"/>
+      <w:bookmarkStart w:id="97" w:name="orgba9c726"/>
       <w:bookmarkEnd w:id="97"/>
       <w:r>
         <w:rPr/>
@@ -9884,8 +9884,8 @@
         <w:jc w:val="left"/>
         <w:rPr/>
       </w:pPr>
-      <w:bookmarkStart w:id="98" w:name="OrgXref.orged9a6f0"/>
-      <w:bookmarkStart w:id="99" w:name="orged9a6f0"/>
+      <w:bookmarkStart w:id="98" w:name="OrgXref.org13457fc"/>
+      <w:bookmarkStart w:id="99" w:name="org13457fc"/>
       <w:bookmarkEnd w:id="99"/>
       <w:r>
         <w:rPr/>
@@ -9900,8 +9900,8 @@
         <w:jc w:val="left"/>
         <w:rPr/>
       </w:pPr>
-      <w:bookmarkStart w:id="100" w:name="OrgXref.org2739d49"/>
-      <w:bookmarkStart w:id="101" w:name="org2739d49"/>
+      <w:bookmarkStart w:id="100" w:name="OrgXref.org9735591"/>
+      <w:bookmarkStart w:id="101" w:name="org9735591"/>
       <w:bookmarkEnd w:id="101"/>
       <w:r>
         <w:rPr>
@@ -9914,6 +9914,33 @@
         <w:t xml:space="preserve"> Create a chron trigger </w:t>
       </w:r>
       <w:bookmarkEnd w:id="100"/>
+    </w:p>
+    <w:p>
+      <w:pPr>
+        <w:pStyle w:val="TextBody"/>
+        <w:numPr>
+          <w:ilvl w:val="0"/>
+          <w:numId w:val="27"/>
+        </w:numPr>
+        <w:tabs>
+          <w:tab w:val="clear" w:pos="709"/>
+          <w:tab w:val="left" w:pos="720" w:leader="none"/>
+        </w:tabs>
+        <w:bidi w:val="0"/>
+        <w:ind w:left="720" w:hanging="360"/>
+        <w:jc w:val="left"/>
+        <w:rPr/>
+      </w:pPr>
+      <w:r>
+        <w:rPr>
+          <w:rStyle w:val="OrgCode"/>
+        </w:rPr>
+        <w:t xml:space="preserve">[ ] </w:t>
+      </w:r>
+      <w:r>
+        <w:rPr/>
+        <w:t xml:space="preserve">Allow time to pass </w:t>
+      </w:r>
     </w:p>
     <w:p>
       <w:pPr>
@@ -9939,15 +9966,91 @@
       </w:r>
       <w:r>
         <w:rPr/>
-        <w:t xml:space="preserve">Allow time to pass </w:t>
-      </w:r>
+        <w:t xml:space="preserve">Check the events logs </w:t>
+      </w:r>
+    </w:p>
+    <w:p>
+      <w:pPr>
+        <w:pStyle w:val="Heading2"/>
+        <w:bidi w:val="0"/>
+        <w:jc w:val="left"/>
+        <w:rPr/>
+      </w:pPr>
+      <w:bookmarkStart w:id="102" w:name="OrgXref.orgba6b2c8"/>
+      <w:bookmarkStart w:id="103" w:name="orgba6b2c8"/>
+      <w:bookmarkEnd w:id="103"/>
+      <w:r>
+        <w:rPr/>
+        <w:t xml:space="preserve">Creating a one-off scheduled event </w:t>
+      </w:r>
+      <w:bookmarkEnd w:id="102"/>
+    </w:p>
+    <w:p>
+      <w:pPr>
+        <w:pStyle w:val="Heading3"/>
+        <w:bidi w:val="0"/>
+        <w:jc w:val="left"/>
+        <w:rPr/>
+      </w:pPr>
+      <w:bookmarkStart w:id="104" w:name="OrgXref.orgf85a87e"/>
+      <w:bookmarkStart w:id="105" w:name="orgf85a87e"/>
+      <w:bookmarkEnd w:id="105"/>
+      <w:r>
+        <w:rPr>
+          <w:rStyle w:val="OrgTodo"/>
+        </w:rPr>
+        <w:t>TODO</w:t>
+      </w:r>
+      <w:r>
+        <w:rPr/>
+        <w:t xml:space="preserve"> Create a one-off scheduled event </w:t>
+      </w:r>
+      <w:bookmarkEnd w:id="104"/>
+    </w:p>
+    <w:p>
+      <w:pPr>
+        <w:pStyle w:val="Heading2"/>
+        <w:bidi w:val="0"/>
+        <w:jc w:val="left"/>
+        <w:rPr/>
+      </w:pPr>
+      <w:bookmarkStart w:id="106" w:name="OrgXref.org3fdc91d"/>
+      <w:bookmarkStart w:id="107" w:name="org3fdc91d"/>
+      <w:bookmarkEnd w:id="107"/>
+      <w:r>
+        <w:rPr/>
+        <w:t xml:space="preserve">Cleaning up scheduled triggers data </w:t>
+      </w:r>
+      <w:bookmarkEnd w:id="106"/>
+    </w:p>
+    <w:p>
+      <w:pPr>
+        <w:pStyle w:val="Heading3"/>
+        <w:bidi w:val="0"/>
+        <w:jc w:val="left"/>
+        <w:rPr/>
+      </w:pPr>
+      <w:bookmarkStart w:id="108" w:name="OrgXref.org68a39c6"/>
+      <w:bookmarkStart w:id="109" w:name="org68a39c6"/>
+      <w:bookmarkEnd w:id="109"/>
+      <w:r>
+        <w:rPr>
+          <w:rStyle w:val="OrgTodo"/>
+        </w:rPr>
+        <w:t>TODO</w:t>
+      </w:r>
+      <w:r>
+        <w:rPr/>
+        <w:t xml:space="preserve"> Clear Everything </w:t>
+      </w:r>
+      <w:bookmarkEnd w:id="108"/>
     </w:p>
     <w:p>
       <w:pPr>
         <w:pStyle w:val="TextBody"/>
         <w:numPr>
           <w:ilvl w:val="0"/>
-          <w:numId w:val="25"/>
+          <w:numId w:val="29"/>
         </w:numPr>
         <w:tabs>
           <w:tab w:val="clear" w:pos="709"/>
@@ -9966,84 +10069,42 @@
       </w:r>
       <w:r>
         <w:rPr/>
-        <w:t xml:space="preserve">Check the events logs </w:t>
-      </w:r>
-    </w:p>
-    <w:p>
-      <w:pPr>
-        <w:pStyle w:val="Heading2"/>
-        <w:bidi w:val="0"/>
-        <w:jc w:val="left"/>
-        <w:rPr/>
-      </w:pPr>
-      <w:bookmarkStart w:id="102" w:name="OrgXref.orgac8f5ae"/>
-      <w:bookmarkStart w:id="103" w:name="orgac8f5ae"/>
-      <w:bookmarkEnd w:id="103"/>
-      <w:r>
-        <w:rPr/>
-        <w:t xml:space="preserve">Creating a one-off scheduled event </w:t>
-      </w:r>
-      <w:bookmarkEnd w:id="102"/>
-    </w:p>
-    <w:p>
-      <w:pPr>
-        <w:pStyle w:val="Heading3"/>
-        <w:bidi w:val="0"/>
-        <w:jc w:val="left"/>
-        <w:rPr/>
-      </w:pPr>
-      <w:bookmarkStart w:id="104" w:name="OrgXref.org86469e0"/>
-      <w:bookmarkStart w:id="105" w:name="org86469e0"/>
-      <w:bookmarkEnd w:id="105"/>
-      <w:r>
-        <w:rPr>
-          <w:rStyle w:val="OrgTodo"/>
-        </w:rPr>
-        <w:t>TODO</w:t>
-      </w:r>
-      <w:r>
-        <w:rPr/>
-        <w:t xml:space="preserve"> Create a one-off scheduled event </w:t>
-      </w:r>
-      <w:bookmarkEnd w:id="104"/>
-    </w:p>
-    <w:p>
-      <w:pPr>
-        <w:pStyle w:val="Heading2"/>
-        <w:bidi w:val="0"/>
-        <w:jc w:val="left"/>
-        <w:rPr/>
-      </w:pPr>
-      <w:bookmarkStart w:id="106" w:name="OrgXref.orga664aed"/>
-      <w:bookmarkStart w:id="107" w:name="orga664aed"/>
-      <w:bookmarkEnd w:id="107"/>
-      <w:r>
-        <w:rPr/>
-        <w:t xml:space="preserve">Cleaning up scheduled triggers data </w:t>
-      </w:r>
-      <w:bookmarkEnd w:id="106"/>
-    </w:p>
-    <w:p>
-      <w:pPr>
-        <w:pStyle w:val="Heading3"/>
-        <w:bidi w:val="0"/>
-        <w:jc w:val="left"/>
-        <w:rPr/>
-      </w:pPr>
-      <w:bookmarkStart w:id="108" w:name="OrgXref.orgade02bc"/>
-      <w:bookmarkStart w:id="109" w:name="orgade02bc"/>
-      <w:bookmarkEnd w:id="109"/>
-      <w:r>
-        <w:rPr>
-          <w:rStyle w:val="OrgTodo"/>
-        </w:rPr>
-        <w:t>TODO</w:t>
-      </w:r>
-      <w:r>
-        <w:rPr/>
-        <w:t xml:space="preserve"> Clear Everything </w:t>
-      </w:r>
-      <w:bookmarkEnd w:id="108"/>
+        <w:t xml:space="preserve">Cron triggers </w:t>
+      </w:r>
+    </w:p>
+    <w:p>
+      <w:pPr>
+        <w:pStyle w:val="OrgSrcBlockLastLine"/>
+        <w:numPr>
+          <w:ilvl w:val="0"/>
+          <w:numId w:val="0"/>
+        </w:numPr>
+        <w:shd w:fill="2D3743" w:val="clear"/>
+        <w:bidi w:val="0"/>
+        <w:ind w:left="720" w:hanging="0"/>
+        <w:jc w:val="left"/>
+        <w:rPr/>
+      </w:pPr>
+      <w:r>
+        <w:rPr>
+          <w:rStyle w:val="OrgSrcFontLockBuiltinFace"/>
+        </w:rPr>
+        <w:t>DELETE</w:t>
+      </w:r>
+      <w:r>
+        <w:rPr/>
+        <w:t xml:space="preserve"> </w:t>
+      </w:r>
+      <w:r>
+        <w:rPr>
+          <w:rStyle w:val="OrgSrcFontLockKeywordFace"/>
+        </w:rPr>
+        <w:t>FROM</w:t>
+      </w:r>
+      <w:r>
+        <w:rPr/>
+        <w:t xml:space="preserve"> hdb_catalog.hdb_cron_events;</w:t>
+      </w:r>
     </w:p>
     <w:p>
       <w:pPr>
@@ -10069,7 +10130,7 @@
       </w:r>
       <w:r>
         <w:rPr/>
-        <w:t xml:space="preserve">Cron triggers </w:t>
+        <w:t xml:space="preserve">Scheduled events </w:t>
       </w:r>
     </w:p>
     <w:p>
@@ -10087,83 +10148,22 @@
       </w:pPr>
       <w:r>
         <w:rPr>
+          <w:rStyle w:val="OrgSrcFontLockBuiltinFace"/>
+        </w:rPr>
+        <w:t>DELETE</w:t>
+      </w:r>
+      <w:r>
+        <w:rPr/>
+        <w:t xml:space="preserve"> </w:t>
+      </w:r>
+      <w:r>
+        <w:rPr>
           <w:rStyle w:val="OrgSrcFontLockKeywordFace"/>
         </w:rPr>
-        <w:t>DELETE</w:t>
-      </w:r>
-      <w:r>
-        <w:rPr/>
-        <w:t xml:space="preserve"> </w:t>
-      </w:r>
-      <w:r>
-        <w:rPr>
-          <w:rStyle w:val="OrgSrcFontLockKeywordFace"/>
-        </w:rPr>
         <w:t>FROM</w:t>
       </w:r>
       <w:r>
         <w:rPr/>
-        <w:t xml:space="preserve"> hdb_catalog.hdb_cron_events;</w:t>
-      </w:r>
-    </w:p>
-    <w:p>
-      <w:pPr>
-        <w:pStyle w:val="TextBody"/>
-        <w:numPr>
-          <w:ilvl w:val="0"/>
-          <w:numId w:val="27"/>
-        </w:numPr>
-        <w:tabs>
-          <w:tab w:val="clear" w:pos="709"/>
-          <w:tab w:val="left" w:pos="720" w:leader="none"/>
-        </w:tabs>
-        <w:bidi w:val="0"/>
-        <w:ind w:left="720" w:hanging="360"/>
-        <w:jc w:val="left"/>
-        <w:rPr/>
-      </w:pPr>
-      <w:r>
-        <w:rPr>
-          <w:rStyle w:val="OrgCode"/>
-        </w:rPr>
-        <w:t xml:space="preserve">[ ] </w:t>
-      </w:r>
-      <w:r>
-        <w:rPr/>
-        <w:t xml:space="preserve">Scheduled events </w:t>
-      </w:r>
-    </w:p>
-    <w:p>
-      <w:pPr>
-        <w:pStyle w:val="OrgSrcBlockLastLine"/>
-        <w:numPr>
-          <w:ilvl w:val="0"/>
-          <w:numId w:val="0"/>
-        </w:numPr>
-        <w:shd w:fill="2D3743" w:val="clear"/>
-        <w:bidi w:val="0"/>
-        <w:ind w:left="720" w:hanging="0"/>
-        <w:jc w:val="left"/>
-        <w:rPr/>
-      </w:pPr>
-      <w:r>
-        <w:rPr>
-          <w:rStyle w:val="OrgSrcFontLockKeywordFace"/>
-        </w:rPr>
-        <w:t>DELETE</w:t>
-      </w:r>
-      <w:r>
-        <w:rPr/>
-        <w:t xml:space="preserve"> </w:t>
-      </w:r>
-      <w:r>
-        <w:rPr>
-          <w:rStyle w:val="OrgSrcFontLockKeywordFace"/>
-        </w:rPr>
-        <w:t>FROM</w:t>
-      </w:r>
-      <w:r>
-        <w:rPr/>
         <w:t xml:space="preserve"> hdb_catalog.hdb_scheduled_events;</w:t>
       </w:r>
     </w:p>
@@ -10174,8 +10174,8 @@
         <w:jc w:val="left"/>
         <w:rPr/>
       </w:pPr>
-      <w:bookmarkStart w:id="110" w:name="OrgXref.orga2ab582"/>
-      <w:bookmarkStart w:id="111" w:name="orga2ab582"/>
+      <w:bookmarkStart w:id="110" w:name="OrgXref.org03d28af"/>
+      <w:bookmarkStart w:id="111" w:name="org03d28af"/>
       <w:bookmarkEnd w:id="111"/>
       <w:r>
         <w:rPr/>
@@ -13469,8 +13469,8 @@
         <w:jc w:val="left"/>
         <w:rPr/>
       </w:pPr>
-      <w:bookmarkStart w:id="112" w:name="OrgXref.org5b2d36a"/>
-      <w:bookmarkStart w:id="113" w:name="org5b2d36a"/>
+      <w:bookmarkStart w:id="112" w:name="OrgXref.org5db0b81"/>
+      <w:bookmarkStart w:id="113" w:name="org5db0b81"/>
       <w:bookmarkEnd w:id="113"/>
       <w:r>
         <w:rPr/>
@@ -13483,7 +13483,7 @@
         <w:pStyle w:val="Textbodybold"/>
         <w:numPr>
           <w:ilvl w:val="0"/>
-          <w:numId w:val="29"/>
+          <w:numId w:val="30"/>
         </w:numPr>
         <w:tabs>
           <w:tab w:val="clear" w:pos="709"/>
@@ -13504,7 +13504,7 @@
         <w:pStyle w:val="TextBody"/>
         <w:numPr>
           <w:ilvl w:val="1"/>
-          <w:numId w:val="3"/>
+          <w:numId w:val="4"/>
         </w:numPr>
         <w:tabs>
           <w:tab w:val="clear" w:pos="709"/>
@@ -13525,7 +13525,7 @@
         <w:pStyle w:val="Textbodybold"/>
         <w:numPr>
           <w:ilvl w:val="0"/>
-          <w:numId w:val="3"/>
+          <w:numId w:val="4"/>
         </w:numPr>
         <w:tabs>
           <w:tab w:val="clear" w:pos="709"/>
@@ -13546,7 +13546,7 @@
         <w:pStyle w:val="TextBody"/>
         <w:numPr>
           <w:ilvl w:val="1"/>
-          <w:numId w:val="3"/>
+          <w:numId w:val="4"/>
         </w:numPr>
         <w:tabs>
           <w:tab w:val="clear" w:pos="709"/>
@@ -13567,7 +13567,7 @@
         <w:pStyle w:val="Textbodybold"/>
         <w:numPr>
           <w:ilvl w:val="0"/>
-          <w:numId w:val="3"/>
+          <w:numId w:val="4"/>
         </w:numPr>
         <w:tabs>
           <w:tab w:val="clear" w:pos="709"/>
@@ -13588,7 +13588,7 @@
         <w:pStyle w:val="TextBody"/>
         <w:numPr>
           <w:ilvl w:val="1"/>
-          <w:numId w:val="3"/>
+          <w:numId w:val="4"/>
         </w:numPr>
         <w:tabs>
           <w:tab w:val="clear" w:pos="709"/>
@@ -13609,7 +13609,7 @@
         <w:pStyle w:val="Textbodybold"/>
         <w:numPr>
           <w:ilvl w:val="0"/>
-          <w:numId w:val="3"/>
+          <w:numId w:val="4"/>
         </w:numPr>
         <w:tabs>
           <w:tab w:val="clear" w:pos="709"/>
@@ -13630,7 +13630,7 @@
         <w:pStyle w:val="TextBody"/>
         <w:numPr>
           <w:ilvl w:val="1"/>
-          <w:numId w:val="3"/>
+          <w:numId w:val="4"/>
         </w:numPr>
         <w:tabs>
           <w:tab w:val="clear" w:pos="709"/>
@@ -13651,7 +13651,7 @@
         <w:pStyle w:val="Textbodybold"/>
         <w:numPr>
           <w:ilvl w:val="0"/>
-          <w:numId w:val="3"/>
+          <w:numId w:val="4"/>
         </w:numPr>
         <w:tabs>
           <w:tab w:val="clear" w:pos="709"/>
@@ -13672,7 +13672,7 @@
         <w:pStyle w:val="TextBody"/>
         <w:numPr>
           <w:ilvl w:val="1"/>
-          <w:numId w:val="3"/>
+          <w:numId w:val="4"/>
         </w:numPr>
         <w:tabs>
           <w:tab w:val="clear" w:pos="709"/>
@@ -13693,7 +13693,7 @@
         <w:pStyle w:val="Textbodybold"/>
         <w:numPr>
           <w:ilvl w:val="0"/>
-          <w:numId w:val="3"/>
+          <w:numId w:val="4"/>
         </w:numPr>
         <w:tabs>
           <w:tab w:val="clear" w:pos="709"/>
@@ -13714,7 +13714,7 @@
         <w:pStyle w:val="TextBody"/>
         <w:numPr>
           <w:ilvl w:val="1"/>
-          <w:numId w:val="3"/>
+          <w:numId w:val="4"/>
         </w:numPr>
         <w:tabs>
           <w:tab w:val="clear" w:pos="709"/>
@@ -13735,7 +13735,7 @@
         <w:pStyle w:val="Textbodybold"/>
         <w:numPr>
           <w:ilvl w:val="0"/>
-          <w:numId w:val="3"/>
+          <w:numId w:val="4"/>
         </w:numPr>
         <w:tabs>
           <w:tab w:val="clear" w:pos="709"/>
@@ -13756,7 +13756,7 @@
         <w:pStyle w:val="TextBody"/>
         <w:numPr>
           <w:ilvl w:val="1"/>
-          <w:numId w:val="3"/>
+          <w:numId w:val="4"/>
         </w:numPr>
         <w:tabs>
           <w:tab w:val="clear" w:pos="709"/>
@@ -13777,7 +13777,7 @@
         <w:pStyle w:val="Textbodybold"/>
         <w:numPr>
           <w:ilvl w:val="0"/>
-          <w:numId w:val="3"/>
+          <w:numId w:val="4"/>
         </w:numPr>
         <w:tabs>
           <w:tab w:val="clear" w:pos="709"/>
@@ -13798,7 +13798,7 @@
         <w:pStyle w:val="TextBody"/>
         <w:numPr>
           <w:ilvl w:val="1"/>
-          <w:numId w:val="3"/>
+          <w:numId w:val="4"/>
         </w:numPr>
         <w:tabs>
           <w:tab w:val="clear" w:pos="709"/>
@@ -13819,7 +13819,7 @@
         <w:pStyle w:val="Textbodybold"/>
         <w:numPr>
           <w:ilvl w:val="0"/>
-          <w:numId w:val="3"/>
+          <w:numId w:val="4"/>
         </w:numPr>
         <w:tabs>
           <w:tab w:val="clear" w:pos="709"/>
@@ -13840,7 +13840,7 @@
         <w:pStyle w:val="TextBody"/>
         <w:numPr>
           <w:ilvl w:val="1"/>
-          <w:numId w:val="3"/>
+          <w:numId w:val="4"/>
         </w:numPr>
         <w:tabs>
           <w:tab w:val="clear" w:pos="709"/>
@@ -13863,8 +13863,8 @@
         <w:jc w:val="left"/>
         <w:rPr/>
       </w:pPr>
-      <w:bookmarkStart w:id="114" w:name="OrgXref.orgac98f4d"/>
-      <w:bookmarkStart w:id="115" w:name="orgac98f4d"/>
+      <w:bookmarkStart w:id="114" w:name="OrgXref.org9d2d2e6"/>
+      <w:bookmarkStart w:id="115" w:name="org9d2d2e6"/>
       <w:bookmarkEnd w:id="115"/>
       <w:r>
         <w:rPr/>
@@ -13875,8 +13875,16 @@
     <w:p>
       <w:pPr>
         <w:pStyle w:val="TextBody"/>
-        <w:bidi w:val="0"/>
-        <w:spacing w:before="0" w:after="120"/>
+        <w:numPr>
+          <w:ilvl w:val="0"/>
+          <w:numId w:val="31"/>
+        </w:numPr>
+        <w:tabs>
+          <w:tab w:val="clear" w:pos="709"/>
+          <w:tab w:val="left" w:pos="720" w:leader="none"/>
+        </w:tabs>
+        <w:bidi w:val="0"/>
+        <w:ind w:left="720" w:hanging="360"/>
         <w:jc w:val="left"/>
         <w:rPr/>
       </w:pPr>
@@ -13887,14 +13895,9 @@
     </w:p>
     <w:p>
       <w:pPr>
-        <w:pStyle w:val="OrgSrcBlock"/>
-        <w:pBdr>
-          <w:top w:val="single" w:sz="4" w:space="1" w:color="000000"/>
-          <w:left w:val="single" w:sz="4" w:space="1" w:color="000000"/>
-          <w:bottom w:val="single" w:sz="4" w:space="1" w:color="000000"/>
-          <w:right w:val="single" w:sz="4" w:space="1" w:color="000000"/>
-        </w:pBdr>
-        <w:shd w:fill="2D3743" w:val="clear"/>
+        <w:pStyle w:val="OrgFixedWidthBlock"/>
+        <w:pBdr/>
+        <w:shd w:fill="C0C0C0" w:val="clear"/>
         <w:bidi w:val="0"/>
         <w:jc w:val="left"/>
         <w:rPr/>
@@ -13906,43 +13909,27 @@
     </w:p>
     <w:p>
       <w:pPr>
-        <w:pStyle w:val="OrgSrcBlock"/>
-        <w:pBdr>
-          <w:top w:val="single" w:sz="4" w:space="1" w:color="000000"/>
-          <w:left w:val="single" w:sz="4" w:space="1" w:color="000000"/>
-          <w:bottom w:val="single" w:sz="4" w:space="1" w:color="000000"/>
-          <w:right w:val="single" w:sz="4" w:space="1" w:color="000000"/>
-        </w:pBdr>
-        <w:shd w:fill="2D3743" w:val="clear"/>
-        <w:bidi w:val="0"/>
-        <w:jc w:val="left"/>
-        <w:rPr/>
-      </w:pPr>
-      <w:r>
-        <w:rPr/>
-        <w:t xml:space="preserve">    </w:t>
-      </w:r>
-      <w:r>
-        <w:rPr>
-          <w:rStyle w:val="OrgSrcFontLockKeywordFace"/>
-        </w:rPr>
-        <w:t>"internal"</w:t>
-      </w:r>
-      <w:r>
-        <w:rPr/>
-        <w:t>: {</w:t>
-      </w:r>
-    </w:p>
-    <w:p>
-      <w:pPr>
-        <w:pStyle w:val="OrgSrcBlock"/>
-        <w:pBdr>
-          <w:top w:val="single" w:sz="4" w:space="1" w:color="000000"/>
-          <w:left w:val="single" w:sz="4" w:space="1" w:color="000000"/>
-          <w:bottom w:val="single" w:sz="4" w:space="1" w:color="000000"/>
-          <w:right w:val="single" w:sz="4" w:space="1" w:color="000000"/>
-        </w:pBdr>
-        <w:shd w:fill="2D3743" w:val="clear"/>
+        <w:pStyle w:val="OrgFixedWidthBlock"/>
+        <w:pBdr/>
+        <w:shd w:fill="C0C0C0" w:val="clear"/>
+        <w:bidi w:val="0"/>
+        <w:jc w:val="left"/>
+        <w:rPr/>
+      </w:pPr>
+      <w:r>
+        <w:rPr/>
+        <w:t xml:space="preserve">   </w:t>
+      </w:r>
+      <w:r>
+        <w:rPr/>
+        <w:t>"internal": {</w:t>
+      </w:r>
+    </w:p>
+    <w:p>
+      <w:pPr>
+        <w:pStyle w:val="OrgFixedWidthBlock"/>
+        <w:pBdr/>
+        <w:shd w:fill="C0C0C0" w:val="clear"/>
         <w:bidi w:val="0"/>
         <w:jc w:val="left"/>
         <w:rPr/>
@@ -13950,38 +13937,14 @@
       <w:r>
         <w:rPr/>
         <w:tab/>
-      </w:r>
-      <w:r>
-        <w:rPr>
-          <w:rStyle w:val="OrgSrcFontLockKeywordFace"/>
-        </w:rPr>
-        <w:t>"statement"</w:t>
-      </w:r>
-      <w:r>
-        <w:rPr/>
-        <w:t xml:space="preserve">: </w:t>
-      </w:r>
-      <w:r>
-        <w:rPr>
-          <w:rStyle w:val="OrgSrcFontLockStringFace"/>
-        </w:rPr>
-        <w:t>"\n  INSERT INTO hdb_catalog.hdb_source_catalog_version(version, upgraded_on)\n    VALUES ($1, NOW())\n   ON CONFLICT ((version IS NOT NULL))\n   DO UPDATE SET version = $1, upgraded_on = NOW()\n  "</w:t>
-      </w:r>
-      <w:r>
-        <w:rPr/>
-        <w:t>,</w:t>
-      </w:r>
-    </w:p>
-    <w:p>
-      <w:pPr>
-        <w:pStyle w:val="OrgSrcBlock"/>
-        <w:pBdr>
-          <w:top w:val="single" w:sz="4" w:space="1" w:color="000000"/>
-          <w:left w:val="single" w:sz="4" w:space="1" w:color="000000"/>
-          <w:bottom w:val="single" w:sz="4" w:space="1" w:color="000000"/>
-          <w:right w:val="single" w:sz="4" w:space="1" w:color="000000"/>
-        </w:pBdr>
-        <w:shd w:fill="2D3743" w:val="clear"/>
+        <w:t>"statement": "\n  INSERT INTO hdb_catalog.hdb_source_catalog_version(version, upgraded_on)\n    VALUES ($1, NOW())\n   ON CONFLICT ((version IS NOT NULL))\n   DO UPDATE SET version = $1, upgraded_on = NOW()\n  ",</w:t>
+      </w:r>
+    </w:p>
+    <w:p>
+      <w:pPr>
+        <w:pStyle w:val="OrgFixedWidthBlock"/>
+        <w:pBdr/>
+        <w:shd w:fill="C0C0C0" w:val="clear"/>
         <w:bidi w:val="0"/>
         <w:jc w:val="left"/>
         <w:rPr/>
@@ -13989,38 +13952,14 @@
       <w:r>
         <w:rPr/>
         <w:tab/>
-      </w:r>
-      <w:r>
-        <w:rPr>
-          <w:rStyle w:val="OrgSrcFontLockKeywordFace"/>
-        </w:rPr>
-        <w:t>"prepared"</w:t>
-      </w:r>
-      <w:r>
-        <w:rPr/>
-        <w:t xml:space="preserve">: </w:t>
-      </w:r>
-      <w:r>
-        <w:rPr>
-          <w:rStyle w:val="OrgSrcFontLockConstantFace"/>
-        </w:rPr>
-        <w:t>false</w:t>
-      </w:r>
-      <w:r>
-        <w:rPr/>
-        <w:t>,</w:t>
-      </w:r>
-    </w:p>
-    <w:p>
-      <w:pPr>
-        <w:pStyle w:val="OrgSrcBlock"/>
-        <w:pBdr>
-          <w:top w:val="single" w:sz="4" w:space="1" w:color="000000"/>
-          <w:left w:val="single" w:sz="4" w:space="1" w:color="000000"/>
-          <w:bottom w:val="single" w:sz="4" w:space="1" w:color="000000"/>
-          <w:right w:val="single" w:sz="4" w:space="1" w:color="000000"/>
-        </w:pBdr>
-        <w:shd w:fill="2D3743" w:val="clear"/>
+        <w:t>"prepared": false,</w:t>
+      </w:r>
+    </w:p>
+    <w:p>
+      <w:pPr>
+        <w:pStyle w:val="OrgFixedWidthBlock"/>
+        <w:pBdr/>
+        <w:shd w:fill="C0C0C0" w:val="clear"/>
         <w:bidi w:val="0"/>
         <w:jc w:val="left"/>
         <w:rPr/>
@@ -14028,28 +13967,14 @@
       <w:r>
         <w:rPr/>
         <w:tab/>
-      </w:r>
-      <w:r>
-        <w:rPr>
-          <w:rStyle w:val="OrgSrcFontLockKeywordFace"/>
-        </w:rPr>
-        <w:t>"error"</w:t>
-      </w:r>
-      <w:r>
-        <w:rPr/>
-        <w:t>: {</w:t>
-      </w:r>
-    </w:p>
-    <w:p>
-      <w:pPr>
-        <w:pStyle w:val="OrgSrcBlock"/>
-        <w:pBdr>
-          <w:top w:val="single" w:sz="4" w:space="1" w:color="000000"/>
-          <w:left w:val="single" w:sz="4" w:space="1" w:color="000000"/>
-          <w:bottom w:val="single" w:sz="4" w:space="1" w:color="000000"/>
-          <w:right w:val="single" w:sz="4" w:space="1" w:color="000000"/>
-        </w:pBdr>
-        <w:shd w:fill="2D3743" w:val="clear"/>
+        <w:t>"error": {</w:t>
+      </w:r>
+    </w:p>
+    <w:p>
+      <w:pPr>
+        <w:pStyle w:val="OrgFixedWidthBlock"/>
+        <w:pBdr/>
+        <w:shd w:fill="C0C0C0" w:val="clear"/>
         <w:bidi w:val="0"/>
         <w:jc w:val="left"/>
         <w:rPr/>
@@ -14057,39 +13982,14 @@
       <w:r>
         <w:rPr/>
         <w:tab/>
-        <w:t xml:space="preserve">    </w:t>
-      </w:r>
-      <w:r>
-        <w:rPr>
-          <w:rStyle w:val="OrgSrcFontLockKeywordFace"/>
-        </w:rPr>
-        <w:t>"exec_status"</w:t>
-      </w:r>
-      <w:r>
-        <w:rPr/>
-        <w:t xml:space="preserve">: </w:t>
-      </w:r>
-      <w:r>
-        <w:rPr>
-          <w:rStyle w:val="OrgSrcFontLockStringFace"/>
-        </w:rPr>
-        <w:t>"FatalError"</w:t>
-      </w:r>
-      <w:r>
-        <w:rPr/>
-        <w:t>,</w:t>
-      </w:r>
-    </w:p>
-    <w:p>
-      <w:pPr>
-        <w:pStyle w:val="OrgSrcBlock"/>
-        <w:pBdr>
-          <w:top w:val="single" w:sz="4" w:space="1" w:color="000000"/>
-          <w:left w:val="single" w:sz="4" w:space="1" w:color="000000"/>
-          <w:bottom w:val="single" w:sz="4" w:space="1" w:color="000000"/>
-          <w:right w:val="single" w:sz="4" w:space="1" w:color="000000"/>
-        </w:pBdr>
-        <w:shd w:fill="2D3743" w:val="clear"/>
+        <w:t xml:space="preserve">    "exec_status": "FatalError",</w:t>
+      </w:r>
+    </w:p>
+    <w:p>
+      <w:pPr>
+        <w:pStyle w:val="OrgFixedWidthBlock"/>
+        <w:pBdr/>
+        <w:shd w:fill="C0C0C0" w:val="clear"/>
         <w:bidi w:val="0"/>
         <w:jc w:val="left"/>
         <w:rPr/>
@@ -14097,39 +13997,14 @@
       <w:r>
         <w:rPr/>
         <w:tab/>
-        <w:t xml:space="preserve">    </w:t>
-      </w:r>
-      <w:r>
-        <w:rPr>
-          <w:rStyle w:val="OrgSrcFontLockKeywordFace"/>
-        </w:rPr>
-        <w:t>"hint"</w:t>
-      </w:r>
-      <w:r>
-        <w:rPr/>
-        <w:t xml:space="preserve">: </w:t>
-      </w:r>
-      <w:r>
-        <w:rPr>
-          <w:rStyle w:val="OrgSrcFontLockStringFace"/>
-        </w:rPr>
-        <w:t>"To enable updating the table, set REPLICA IDENTITY using ALTER TABLE."</w:t>
-      </w:r>
-      <w:r>
-        <w:rPr/>
-        <w:t>,</w:t>
-      </w:r>
-    </w:p>
-    <w:p>
-      <w:pPr>
-        <w:pStyle w:val="OrgSrcBlock"/>
-        <w:pBdr>
-          <w:top w:val="single" w:sz="4" w:space="1" w:color="000000"/>
-          <w:left w:val="single" w:sz="4" w:space="1" w:color="000000"/>
-          <w:bottom w:val="single" w:sz="4" w:space="1" w:color="000000"/>
-          <w:right w:val="single" w:sz="4" w:space="1" w:color="000000"/>
-        </w:pBdr>
-        <w:shd w:fill="2D3743" w:val="clear"/>
+        <w:t xml:space="preserve">    "hint": "To enable updating the table, set REPLICA IDENTITY using ALTER TABLE.",</w:t>
+      </w:r>
+    </w:p>
+    <w:p>
+      <w:pPr>
+        <w:pStyle w:val="OrgFixedWidthBlock"/>
+        <w:pBdr/>
+        <w:shd w:fill="C0C0C0" w:val="clear"/>
         <w:bidi w:val="0"/>
         <w:jc w:val="left"/>
         <w:rPr/>
@@ -14137,39 +14012,14 @@
       <w:r>
         <w:rPr/>
         <w:tab/>
-        <w:t xml:space="preserve">    </w:t>
-      </w:r>
-      <w:r>
-        <w:rPr>
-          <w:rStyle w:val="OrgSrcFontLockKeywordFace"/>
-        </w:rPr>
-        <w:t>"message"</w:t>
-      </w:r>
-      <w:r>
-        <w:rPr/>
-        <w:t xml:space="preserve">: </w:t>
-      </w:r>
-      <w:r>
-        <w:rPr>
-          <w:rStyle w:val="OrgSrcFontLockStringFace"/>
-        </w:rPr>
-        <w:t>"cannot run INSERT ON CONFLICT DO UPDATE on table \"hdb_source_catalog_version\" because it does not have a replica identity and is part of replication set which publishes updates"</w:t>
-      </w:r>
-      <w:r>
-        <w:rPr/>
-        <w:t>,</w:t>
-      </w:r>
-    </w:p>
-    <w:p>
-      <w:pPr>
-        <w:pStyle w:val="OrgSrcBlock"/>
-        <w:pBdr>
-          <w:top w:val="single" w:sz="4" w:space="1" w:color="000000"/>
-          <w:left w:val="single" w:sz="4" w:space="1" w:color="000000"/>
-          <w:bottom w:val="single" w:sz="4" w:space="1" w:color="000000"/>
-          <w:right w:val="single" w:sz="4" w:space="1" w:color="000000"/>
-        </w:pBdr>
-        <w:shd w:fill="2D3743" w:val="clear"/>
+        <w:t xml:space="preserve">    "message": "cannot run INSERT ON CONFLICT DO UPDATE on table \"hdb_source_catalog_version\" because it does not have a replica identity and is part of replication set which publishes updates",</w:t>
+      </w:r>
+    </w:p>
+    <w:p>
+      <w:pPr>
+        <w:pStyle w:val="OrgFixedWidthBlock"/>
+        <w:pBdr/>
+        <w:shd w:fill="C0C0C0" w:val="clear"/>
         <w:bidi w:val="0"/>
         <w:jc w:val="left"/>
         <w:rPr/>
@@ -14177,39 +14027,14 @@
       <w:r>
         <w:rPr/>
         <w:tab/>
-        <w:t xml:space="preserve">    </w:t>
-      </w:r>
-      <w:r>
-        <w:rPr>
-          <w:rStyle w:val="OrgSrcFontLockKeywordFace"/>
-        </w:rPr>
-        <w:t>"status_code"</w:t>
-      </w:r>
-      <w:r>
-        <w:rPr/>
-        <w:t xml:space="preserve">: </w:t>
-      </w:r>
-      <w:r>
-        <w:rPr>
-          <w:rStyle w:val="OrgSrcFontLockStringFace"/>
-        </w:rPr>
-        <w:t>"55000"</w:t>
-      </w:r>
-      <w:r>
-        <w:rPr/>
-        <w:t>,</w:t>
-      </w:r>
-    </w:p>
-    <w:p>
-      <w:pPr>
-        <w:pStyle w:val="OrgSrcBlock"/>
-        <w:pBdr>
-          <w:top w:val="single" w:sz="4" w:space="1" w:color="000000"/>
-          <w:left w:val="single" w:sz="4" w:space="1" w:color="000000"/>
-          <w:bottom w:val="single" w:sz="4" w:space="1" w:color="000000"/>
-          <w:right w:val="single" w:sz="4" w:space="1" w:color="000000"/>
-        </w:pBdr>
-        <w:shd w:fill="2D3743" w:val="clear"/>
+        <w:t xml:space="preserve">    "status_code": "55000",</w:t>
+      </w:r>
+    </w:p>
+    <w:p>
+      <w:pPr>
+        <w:pStyle w:val="OrgFixedWidthBlock"/>
+        <w:pBdr/>
+        <w:shd w:fill="C0C0C0" w:val="clear"/>
         <w:bidi w:val="0"/>
         <w:jc w:val="left"/>
         <w:rPr/>
@@ -14217,35 +14042,14 @@
       <w:r>
         <w:rPr/>
         <w:tab/>
-        <w:t xml:space="preserve">    </w:t>
-      </w:r>
-      <w:r>
-        <w:rPr>
-          <w:rStyle w:val="OrgSrcFontLockKeywordFace"/>
-        </w:rPr>
-        <w:t>"description"</w:t>
-      </w:r>
-      <w:r>
-        <w:rPr/>
-        <w:t xml:space="preserve">: </w:t>
-      </w:r>
-      <w:r>
-        <w:rPr>
-          <w:rStyle w:val="OrgSrcFontLockConstantFace"/>
-        </w:rPr>
-        <w:t>null</w:t>
-      </w:r>
-    </w:p>
-    <w:p>
-      <w:pPr>
-        <w:pStyle w:val="OrgSrcBlock"/>
-        <w:pBdr>
-          <w:top w:val="single" w:sz="4" w:space="1" w:color="000000"/>
-          <w:left w:val="single" w:sz="4" w:space="1" w:color="000000"/>
-          <w:bottom w:val="single" w:sz="4" w:space="1" w:color="000000"/>
-          <w:right w:val="single" w:sz="4" w:space="1" w:color="000000"/>
-        </w:pBdr>
-        <w:shd w:fill="2D3743" w:val="clear"/>
+        <w:t xml:space="preserve">    "description": null</w:t>
+      </w:r>
+    </w:p>
+    <w:p>
+      <w:pPr>
+        <w:pStyle w:val="OrgFixedWidthBlock"/>
+        <w:pBdr/>
+        <w:shd w:fill="C0C0C0" w:val="clear"/>
         <w:bidi w:val="0"/>
         <w:jc w:val="left"/>
         <w:rPr/>
@@ -14258,14 +14062,9 @@
     </w:p>
     <w:p>
       <w:pPr>
-        <w:pStyle w:val="OrgSrcBlock"/>
-        <w:pBdr>
-          <w:top w:val="single" w:sz="4" w:space="1" w:color="000000"/>
-          <w:left w:val="single" w:sz="4" w:space="1" w:color="000000"/>
-          <w:bottom w:val="single" w:sz="4" w:space="1" w:color="000000"/>
-          <w:right w:val="single" w:sz="4" w:space="1" w:color="000000"/>
-        </w:pBdr>
-        <w:shd w:fill="2D3743" w:val="clear"/>
+        <w:pStyle w:val="OrgFixedWidthBlock"/>
+        <w:pBdr/>
+        <w:shd w:fill="C0C0C0" w:val="clear"/>
         <w:bidi w:val="0"/>
         <w:jc w:val="left"/>
         <w:rPr/>
@@ -14273,28 +14072,14 @@
       <w:r>
         <w:rPr/>
         <w:tab/>
-      </w:r>
-      <w:r>
-        <w:rPr>
-          <w:rStyle w:val="OrgSrcFontLockKeywordFace"/>
-        </w:rPr>
-        <w:t>"arguments"</w:t>
-      </w:r>
-      <w:r>
-        <w:rPr/>
-        <w:t>: [</w:t>
-      </w:r>
-    </w:p>
-    <w:p>
-      <w:pPr>
-        <w:pStyle w:val="OrgSrcBlock"/>
-        <w:pBdr>
-          <w:top w:val="single" w:sz="4" w:space="1" w:color="000000"/>
-          <w:left w:val="single" w:sz="4" w:space="1" w:color="000000"/>
-          <w:bottom w:val="single" w:sz="4" w:space="1" w:color="000000"/>
-          <w:right w:val="single" w:sz="4" w:space="1" w:color="000000"/>
-        </w:pBdr>
-        <w:shd w:fill="2D3743" w:val="clear"/>
+        <w:t>"arguments": [</w:t>
+      </w:r>
+    </w:p>
+    <w:p>
+      <w:pPr>
+        <w:pStyle w:val="OrgFixedWidthBlock"/>
+        <w:pBdr/>
+        <w:shd w:fill="C0C0C0" w:val="clear"/>
         <w:bidi w:val="0"/>
         <w:jc w:val="left"/>
         <w:rPr/>
@@ -14302,25 +14087,14 @@
       <w:r>
         <w:rPr/>
         <w:tab/>
-        <w:t xml:space="preserve">    </w:t>
-      </w:r>
-      <w:r>
-        <w:rPr>
-          <w:rStyle w:val="OrgSrcFontLockStringFace"/>
-        </w:rPr>
-        <w:t>"(Oid 25,Just (\"2\",Binary))"</w:t>
-      </w:r>
-    </w:p>
-    <w:p>
-      <w:pPr>
-        <w:pStyle w:val="OrgSrcBlock"/>
-        <w:pBdr>
-          <w:top w:val="single" w:sz="4" w:space="1" w:color="000000"/>
-          <w:left w:val="single" w:sz="4" w:space="1" w:color="000000"/>
-          <w:bottom w:val="single" w:sz="4" w:space="1" w:color="000000"/>
-          <w:right w:val="single" w:sz="4" w:space="1" w:color="000000"/>
-        </w:pBdr>
-        <w:shd w:fill="2D3743" w:val="clear"/>
+        <w:t xml:space="preserve">    "(Oid 25,Just (\"2\",Binary))"</w:t>
+      </w:r>
+    </w:p>
+    <w:p>
+      <w:pPr>
+        <w:pStyle w:val="OrgFixedWidthBlock"/>
+        <w:pBdr/>
+        <w:shd w:fill="C0C0C0" w:val="clear"/>
         <w:bidi w:val="0"/>
         <w:jc w:val="left"/>
         <w:rPr/>
@@ -14333,21 +14107,16 @@
     </w:p>
     <w:p>
       <w:pPr>
-        <w:pStyle w:val="OrgSrcBlock"/>
-        <w:pBdr>
-          <w:top w:val="single" w:sz="4" w:space="1" w:color="000000"/>
-          <w:left w:val="single" w:sz="4" w:space="1" w:color="000000"/>
-          <w:bottom w:val="single" w:sz="4" w:space="1" w:color="000000"/>
-          <w:right w:val="single" w:sz="4" w:space="1" w:color="000000"/>
-        </w:pBdr>
-        <w:shd w:fill="2D3743" w:val="clear"/>
-        <w:bidi w:val="0"/>
-        <w:jc w:val="left"/>
-        <w:rPr/>
-      </w:pPr>
-      <w:r>
-        <w:rPr/>
-        <w:t xml:space="preserve">    </w:t>
+        <w:pStyle w:val="OrgFixedWidthBlock"/>
+        <w:pBdr/>
+        <w:shd w:fill="C0C0C0" w:val="clear"/>
+        <w:bidi w:val="0"/>
+        <w:jc w:val="left"/>
+        <w:rPr/>
+      </w:pPr>
+      <w:r>
+        <w:rPr/>
+        <w:t xml:space="preserve">   </w:t>
       </w:r>
       <w:r>
         <w:rPr/>
@@ -14356,121 +14125,62 @@
     </w:p>
     <w:p>
       <w:pPr>
-        <w:pStyle w:val="OrgSrcBlock"/>
-        <w:pBdr>
-          <w:top w:val="single" w:sz="4" w:space="1" w:color="000000"/>
-          <w:left w:val="single" w:sz="4" w:space="1" w:color="000000"/>
-          <w:bottom w:val="single" w:sz="4" w:space="1" w:color="000000"/>
-          <w:right w:val="single" w:sz="4" w:space="1" w:color="000000"/>
-        </w:pBdr>
-        <w:shd w:fill="2D3743" w:val="clear"/>
-        <w:bidi w:val="0"/>
-        <w:jc w:val="left"/>
-        <w:rPr/>
-      </w:pPr>
-      <w:r>
-        <w:rPr/>
-        <w:t xml:space="preserve">    </w:t>
-      </w:r>
-      <w:r>
-        <w:rPr>
-          <w:rStyle w:val="OrgSrcFontLockKeywordFace"/>
-        </w:rPr>
-        <w:t>"path"</w:t>
-      </w:r>
-      <w:r>
-        <w:rPr/>
-        <w:t xml:space="preserve">: </w:t>
-      </w:r>
-      <w:r>
-        <w:rPr>
-          <w:rStyle w:val="OrgSrcFontLockStringFace"/>
-        </w:rPr>
-        <w:t>"$.args[0].args"</w:t>
-      </w:r>
-      <w:r>
-        <w:rPr/>
-        <w:t>,</w:t>
-      </w:r>
-    </w:p>
-    <w:p>
-      <w:pPr>
-        <w:pStyle w:val="OrgSrcBlock"/>
-        <w:pBdr>
-          <w:top w:val="single" w:sz="4" w:space="1" w:color="000000"/>
-          <w:left w:val="single" w:sz="4" w:space="1" w:color="000000"/>
-          <w:bottom w:val="single" w:sz="4" w:space="1" w:color="000000"/>
-          <w:right w:val="single" w:sz="4" w:space="1" w:color="000000"/>
-        </w:pBdr>
-        <w:shd w:fill="2D3743" w:val="clear"/>
-        <w:bidi w:val="0"/>
-        <w:jc w:val="left"/>
-        <w:rPr/>
-      </w:pPr>
-      <w:r>
-        <w:rPr/>
-        <w:t xml:space="preserve">    </w:t>
-      </w:r>
-      <w:r>
-        <w:rPr>
-          <w:rStyle w:val="OrgSrcFontLockKeywordFace"/>
-        </w:rPr>
-        <w:t>"error"</w:t>
-      </w:r>
-      <w:r>
-        <w:rPr/>
-        <w:t xml:space="preserve">: </w:t>
-      </w:r>
-      <w:r>
-        <w:rPr>
-          <w:rStyle w:val="OrgSrcFontLockStringFace"/>
-        </w:rPr>
-        <w:t>"database query error"</w:t>
-      </w:r>
-      <w:r>
-        <w:rPr/>
-        <w:t>,</w:t>
-      </w:r>
-    </w:p>
-    <w:p>
-      <w:pPr>
-        <w:pStyle w:val="OrgSrcBlock"/>
-        <w:pBdr>
-          <w:top w:val="single" w:sz="4" w:space="1" w:color="000000"/>
-          <w:left w:val="single" w:sz="4" w:space="1" w:color="000000"/>
-          <w:bottom w:val="single" w:sz="4" w:space="1" w:color="000000"/>
-          <w:right w:val="single" w:sz="4" w:space="1" w:color="000000"/>
-        </w:pBdr>
-        <w:shd w:fill="2D3743" w:val="clear"/>
-        <w:bidi w:val="0"/>
-        <w:jc w:val="left"/>
-        <w:rPr/>
-      </w:pPr>
-      <w:r>
-        <w:rPr/>
-        <w:t xml:space="preserve">    </w:t>
-      </w:r>
-      <w:r>
-        <w:rPr>
-          <w:rStyle w:val="OrgSrcFontLockKeywordFace"/>
-        </w:rPr>
-        <w:t>"code"</w:t>
-      </w:r>
-      <w:r>
-        <w:rPr/>
-        <w:t xml:space="preserve">: </w:t>
-      </w:r>
-      <w:r>
-        <w:rPr>
-          <w:rStyle w:val="OrgSrcFontLockStringFace"/>
-        </w:rPr>
-        <w:t>"unexpected"</w:t>
-      </w:r>
-    </w:p>
-    <w:p>
-      <w:pPr>
-        <w:pStyle w:val="OrgSrcBlockLastLine"/>
-        <w:shd w:fill="2D3743" w:val="clear"/>
+        <w:pStyle w:val="OrgFixedWidthBlock"/>
+        <w:pBdr/>
+        <w:shd w:fill="C0C0C0" w:val="clear"/>
+        <w:bidi w:val="0"/>
+        <w:jc w:val="left"/>
+        <w:rPr/>
+      </w:pPr>
+      <w:r>
+        <w:rPr/>
+        <w:t xml:space="preserve">   </w:t>
+      </w:r>
+      <w:r>
+        <w:rPr/>
+        <w:t>"path": "$.args[0].args",</w:t>
+      </w:r>
+    </w:p>
+    <w:p>
+      <w:pPr>
+        <w:pStyle w:val="OrgFixedWidthBlock"/>
+        <w:pBdr/>
+        <w:shd w:fill="C0C0C0" w:val="clear"/>
+        <w:bidi w:val="0"/>
+        <w:jc w:val="left"/>
+        <w:rPr/>
+      </w:pPr>
+      <w:r>
+        <w:rPr/>
+        <w:t xml:space="preserve">   </w:t>
+      </w:r>
+      <w:r>
+        <w:rPr/>
+        <w:t>"error": "database query error",</w:t>
+      </w:r>
+    </w:p>
+    <w:p>
+      <w:pPr>
+        <w:pStyle w:val="OrgFixedWidthBlock"/>
+        <w:pBdr/>
+        <w:shd w:fill="C0C0C0" w:val="clear"/>
+        <w:bidi w:val="0"/>
+        <w:jc w:val="left"/>
+        <w:rPr/>
+      </w:pPr>
+      <w:r>
+        <w:rPr/>
+        <w:t xml:space="preserve">   </w:t>
+      </w:r>
+      <w:r>
+        <w:rPr/>
+        <w:t>"code": "unexpected"</w:t>
+      </w:r>
+    </w:p>
+    <w:p>
+      <w:pPr>
+        <w:pStyle w:val="OrgFixedWidthBlockLastLine"/>
+        <w:shd w:fill="C0C0C0" w:val="clear"/>
         <w:bidi w:val="0"/>
         <w:spacing w:before="0" w:after="119"/>
         <w:jc w:val="left"/>
@@ -14479,6 +14189,339 @@
       <w:r>
         <w:rPr/>
         <w:t>}</w:t>
+      </w:r>
+    </w:p>
+    <w:p>
+      <w:pPr>
+        <w:pStyle w:val="TextBody"/>
+        <w:numPr>
+          <w:ilvl w:val="0"/>
+          <w:numId w:val="33"/>
+        </w:numPr>
+        <w:tabs>
+          <w:tab w:val="clear" w:pos="709"/>
+          <w:tab w:val="left" w:pos="720" w:leader="none"/>
+        </w:tabs>
+        <w:bidi w:val="0"/>
+        <w:ind w:left="720" w:hanging="360"/>
+        <w:jc w:val="left"/>
+        <w:rPr/>
+      </w:pPr>
+      <w:r>
+        <w:rPr/>
+        <w:t xml:space="preserve">Cannot alter table with volatile function. This error is the result of trying to add a UUID column to an existing table: </w:t>
+      </w:r>
+    </w:p>
+    <w:p>
+      <w:pPr>
+        <w:pStyle w:val="OrgFixedWidthBlock"/>
+        <w:pBdr/>
+        <w:shd w:fill="C0C0C0" w:val="clear"/>
+        <w:bidi w:val="0"/>
+        <w:jc w:val="left"/>
+        <w:rPr/>
+      </w:pPr>
+      <w:r>
+        <w:rPr/>
+        <w:t>{</w:t>
+      </w:r>
+    </w:p>
+    <w:p>
+      <w:pPr>
+        <w:pStyle w:val="OrgFixedWidthBlock"/>
+        <w:pBdr/>
+        <w:shd w:fill="C0C0C0" w:val="clear"/>
+        <w:bidi w:val="0"/>
+        <w:jc w:val="left"/>
+        <w:rPr/>
+      </w:pPr>
+      <w:r>
+        <w:rPr/>
+        <w:t xml:space="preserve">   </w:t>
+      </w:r>
+      <w:r>
+        <w:rPr/>
+        <w:t>"internal": {</w:t>
+      </w:r>
+    </w:p>
+    <w:p>
+      <w:pPr>
+        <w:pStyle w:val="OrgFixedWidthBlock"/>
+        <w:pBdr/>
+        <w:shd w:fill="C0C0C0" w:val="clear"/>
+        <w:bidi w:val="0"/>
+        <w:jc w:val="left"/>
+        <w:rPr/>
+      </w:pPr>
+      <w:r>
+        <w:rPr/>
+        <w:tab/>
+        <w:t>"statement": "CREATE EXTENSION IF NOT EXISTS pgcrypto;\nalter table \"public\"."\misc\" add colum \"id\" uuid\n not null unique default gen_random_uuid():\n",</w:t>
+      </w:r>
+    </w:p>
+    <w:p>
+      <w:pPr>
+        <w:pStyle w:val="OrgFixedWidthBlock"/>
+        <w:pBdr/>
+        <w:shd w:fill="C0C0C0" w:val="clear"/>
+        <w:bidi w:val="0"/>
+        <w:jc w:val="left"/>
+        <w:rPr/>
+      </w:pPr>
+      <w:r>
+        <w:rPr/>
+        <w:tab/>
+        <w:t>"prepared": false,</w:t>
+      </w:r>
+    </w:p>
+    <w:p>
+      <w:pPr>
+        <w:pStyle w:val="OrgFixedWidthBlock"/>
+        <w:pBdr/>
+        <w:shd w:fill="C0C0C0" w:val="clear"/>
+        <w:bidi w:val="0"/>
+        <w:jc w:val="left"/>
+        <w:rPr/>
+      </w:pPr>
+      <w:r>
+        <w:rPr/>
+        <w:tab/>
+        <w:t>"error": {</w:t>
+      </w:r>
+    </w:p>
+    <w:p>
+      <w:pPr>
+        <w:pStyle w:val="OrgFixedWidthBlock"/>
+        <w:pBdr/>
+        <w:shd w:fill="C0C0C0" w:val="clear"/>
+        <w:bidi w:val="0"/>
+        <w:jc w:val="left"/>
+        <w:rPr/>
+      </w:pPr>
+      <w:r>
+        <w:rPr/>
+        <w:tab/>
+        <w:t xml:space="preserve">    "exec_status": "FatalError",</w:t>
+      </w:r>
+    </w:p>
+    <w:p>
+      <w:pPr>
+        <w:pStyle w:val="OrgFixedWidthBlock"/>
+        <w:pBdr/>
+        <w:shd w:fill="C0C0C0" w:val="clear"/>
+        <w:bidi w:val="0"/>
+        <w:jc w:val="left"/>
+        <w:rPr/>
+      </w:pPr>
+      <w:r>
+        <w:rPr/>
+        <w:tab/>
+        <w:t xml:space="preserve">    "hint": "null.",</w:t>
+      </w:r>
+    </w:p>
+    <w:p>
+      <w:pPr>
+        <w:pStyle w:val="OrgFixedWidthBlock"/>
+        <w:pBdr/>
+        <w:shd w:fill="C0C0C0" w:val="clear"/>
+        <w:bidi w:val="0"/>
+        <w:jc w:val="left"/>
+        <w:rPr/>
+      </w:pPr>
+      <w:r>
+        <w:rPr/>
+        <w:tab/>
+        <w:t xml:space="preserve">    "message": "ALTER TABLE ... ADD COLUMN ... (mutable) DEFAULT may not affect replicated tables on a BDR node",</w:t>
+      </w:r>
+    </w:p>
+    <w:p>
+      <w:pPr>
+        <w:pStyle w:val="OrgFixedWidthBlock"/>
+        <w:pBdr/>
+        <w:shd w:fill="C0C0C0" w:val="clear"/>
+        <w:bidi w:val="0"/>
+        <w:jc w:val="left"/>
+        <w:rPr/>
+      </w:pPr>
+      <w:r>
+        <w:rPr/>
+        <w:tab/>
+        <w:t xml:space="preserve">    "status_code": "0A000",</w:t>
+      </w:r>
+    </w:p>
+    <w:p>
+      <w:pPr>
+        <w:pStyle w:val="OrgFixedWidthBlock"/>
+        <w:pBdr/>
+        <w:shd w:fill="C0C0C0" w:val="clear"/>
+        <w:bidi w:val="0"/>
+        <w:jc w:val="left"/>
+        <w:rPr/>
+      </w:pPr>
+      <w:r>
+        <w:rPr/>
+        <w:tab/>
+        <w:t xml:space="preserve">    "description": null</w:t>
+      </w:r>
+    </w:p>
+    <w:p>
+      <w:pPr>
+        <w:pStyle w:val="OrgFixedWidthBlock"/>
+        <w:pBdr/>
+        <w:shd w:fill="C0C0C0" w:val="clear"/>
+        <w:bidi w:val="0"/>
+        <w:jc w:val="left"/>
+        <w:rPr/>
+      </w:pPr>
+      <w:r>
+        <w:rPr/>
+        <w:tab/>
+        <w:t>},</w:t>
+      </w:r>
+    </w:p>
+    <w:p>
+      <w:pPr>
+        <w:pStyle w:val="OrgFixedWidthBlock"/>
+        <w:pBdr/>
+        <w:shd w:fill="C0C0C0" w:val="clear"/>
+        <w:bidi w:val="0"/>
+        <w:jc w:val="left"/>
+        <w:rPr/>
+      </w:pPr>
+      <w:r>
+        <w:rPr/>
+        <w:tab/>
+        <w:t>"arguments": []</w:t>
+      </w:r>
+    </w:p>
+    <w:p>
+      <w:pPr>
+        <w:pStyle w:val="OrgFixedWidthBlock"/>
+        <w:pBdr/>
+        <w:shd w:fill="C0C0C0" w:val="clear"/>
+        <w:bidi w:val="0"/>
+        <w:jc w:val="left"/>
+        <w:rPr/>
+      </w:pPr>
+      <w:r>
+        <w:rPr/>
+        <w:t xml:space="preserve">   </w:t>
+      </w:r>
+      <w:r>
+        <w:rPr/>
+        <w:t>},</w:t>
+      </w:r>
+    </w:p>
+    <w:p>
+      <w:pPr>
+        <w:pStyle w:val="OrgFixedWidthBlock"/>
+        <w:pBdr/>
+        <w:shd w:fill="C0C0C0" w:val="clear"/>
+        <w:bidi w:val="0"/>
+        <w:jc w:val="left"/>
+        <w:rPr/>
+      </w:pPr>
+      <w:r>
+        <w:rPr/>
+        <w:t xml:space="preserve">   </w:t>
+      </w:r>
+      <w:r>
+        <w:rPr/>
+        <w:t>"path": "$",</w:t>
+      </w:r>
+    </w:p>
+    <w:p>
+      <w:pPr>
+        <w:pStyle w:val="OrgFixedWidthBlock"/>
+        <w:pBdr/>
+        <w:shd w:fill="C0C0C0" w:val="clear"/>
+        <w:bidi w:val="0"/>
+        <w:jc w:val="left"/>
+        <w:rPr/>
+      </w:pPr>
+      <w:r>
+        <w:rPr/>
+        <w:t xml:space="preserve">   </w:t>
+      </w:r>
+      <w:r>
+        <w:rPr/>
+        <w:t>"error": "query execution failed",</w:t>
+      </w:r>
+    </w:p>
+    <w:p>
+      <w:pPr>
+        <w:pStyle w:val="OrgFixedWidthBlock"/>
+        <w:pBdr/>
+        <w:shd w:fill="C0C0C0" w:val="clear"/>
+        <w:bidi w:val="0"/>
+        <w:jc w:val="left"/>
+        <w:rPr/>
+      </w:pPr>
+      <w:r>
+        <w:rPr/>
+        <w:t xml:space="preserve">   </w:t>
+      </w:r>
+      <w:r>
+        <w:rPr/>
+        <w:t>"code": "postgres-error"</w:t>
+      </w:r>
+    </w:p>
+    <w:p>
+      <w:pPr>
+        <w:pStyle w:val="OrgFixedWidthBlockLastLine"/>
+        <w:shd w:fill="C0C0C0" w:val="clear"/>
+        <w:bidi w:val="0"/>
+        <w:spacing w:before="0" w:after="119"/>
+        <w:jc w:val="left"/>
+        <w:rPr/>
+      </w:pPr>
+      <w:r>
+        <w:rPr/>
+        <w:t>}</w:t>
+      </w:r>
+    </w:p>
+    <w:p>
+      <w:pPr>
+        <w:pStyle w:val="TextBody"/>
+        <w:bidi w:val="0"/>
+        <w:spacing w:before="0" w:after="120"/>
+        <w:jc w:val="left"/>
+        <w:rPr/>
+      </w:pPr>
+      <w:r>
+        <w:rPr/>
+        <w:t xml:space="preserve">Workaround is detailed in </w:t>
+      </w:r>
+      <w:r>
+        <w:fldChar w:fldCharType="begin"/>
+      </w:r>
+      <w:r>
+        <w:rPr>
+          <w:rStyle w:val="InternetLink"/>
+        </w:rPr>
+        <w:instrText> HYPERLINK "https://www.enterprisedb.com/docs/pgd/latest/bdr/ddl/" \l "adding-a-column"</w:instrText>
+      </w:r>
+      <w:r>
+        <w:rPr>
+          <w:rStyle w:val="InternetLink"/>
+        </w:rPr>
+        <w:fldChar w:fldCharType="separate"/>
+      </w:r>
+      <w:r>
+        <w:rPr>
+          <w:rStyle w:val="InternetLink"/>
+        </w:rPr>
+        <w:t>https://www.enterprisedb.com/docs/pgd/latest/bdr/ddl/#adding-a-column</w:t>
+      </w:r>
+      <w:r>
+        <w:rPr>
+          <w:rStyle w:val="InternetLink"/>
+        </w:rPr>
+        <w:fldChar w:fldCharType="end"/>
+      </w:r>
+      <w:r>
+        <w:rPr/>
+        <w:t xml:space="preserve"> </w:t>
       </w:r>
     </w:p>
     <w:sectPr>
@@ -14694,6 +14737,116 @@
   <w:abstractNum w:abstractNumId="2">
     <w:lvl w:ilvl="0">
       <w:start w:val="1"/>
+      <w:numFmt w:val="decimal"/>
+      <w:lvlText w:val="%1."/>
+      <w:lvlJc w:val="left"/>
+      <w:pPr>
+        <w:tabs>
+          <w:tab w:val="num" w:pos="720"/>
+        </w:tabs>
+        <w:ind w:left="720" w:hanging="360"/>
+      </w:pPr>
+    </w:lvl>
+    <w:lvl w:ilvl="1">
+      <w:start w:val="1"/>
+      <w:numFmt w:val="decimal"/>
+      <w:lvlText w:val="%2."/>
+      <w:lvlJc w:val="left"/>
+      <w:pPr>
+        <w:tabs>
+          <w:tab w:val="num" w:pos="1080"/>
+        </w:tabs>
+        <w:ind w:left="1080" w:hanging="360"/>
+      </w:pPr>
+    </w:lvl>
+    <w:lvl w:ilvl="2">
+      <w:start w:val="1"/>
+      <w:numFmt w:val="decimal"/>
+      <w:lvlText w:val="%3."/>
+      <w:lvlJc w:val="left"/>
+      <w:pPr>
+        <w:tabs>
+          <w:tab w:val="num" w:pos="1440"/>
+        </w:tabs>
+        <w:ind w:left="1440" w:hanging="360"/>
+      </w:pPr>
+    </w:lvl>
+    <w:lvl w:ilvl="3">
+      <w:start w:val="1"/>
+      <w:numFmt w:val="decimal"/>
+      <w:lvlText w:val="%4."/>
+      <w:lvlJc w:val="left"/>
+      <w:pPr>
+        <w:tabs>
+          <w:tab w:val="num" w:pos="1800"/>
+        </w:tabs>
+        <w:ind w:left="1800" w:hanging="360"/>
+      </w:pPr>
+    </w:lvl>
+    <w:lvl w:ilvl="4">
+      <w:start w:val="1"/>
+      <w:numFmt w:val="decimal"/>
+      <w:lvlText w:val="%5."/>
+      <w:lvlJc w:val="left"/>
+      <w:pPr>
+        <w:tabs>
+          <w:tab w:val="num" w:pos="2160"/>
+        </w:tabs>
+        <w:ind w:left="2160" w:hanging="360"/>
+      </w:pPr>
+    </w:lvl>
+    <w:lvl w:ilvl="5">
+      <w:start w:val="1"/>
+      <w:numFmt w:val="decimal"/>
+      <w:lvlText w:val="%6."/>
+      <w:lvlJc w:val="left"/>
+      <w:pPr>
+        <w:tabs>
+          <w:tab w:val="num" w:pos="2520"/>
+        </w:tabs>
+        <w:ind w:left="2520" w:hanging="360"/>
+      </w:pPr>
+    </w:lvl>
+    <w:lvl w:ilvl="6">
+      <w:start w:val="1"/>
+      <w:numFmt w:val="decimal"/>
+      <w:lvlText w:val="%7."/>
+      <w:lvlJc w:val="left"/>
+      <w:pPr>
+        <w:tabs>
+          <w:tab w:val="num" w:pos="2880"/>
+        </w:tabs>
+        <w:ind w:left="2880" w:hanging="360"/>
+      </w:pPr>
+    </w:lvl>
+    <w:lvl w:ilvl="7">
+      <w:start w:val="1"/>
+      <w:numFmt w:val="decimal"/>
+      <w:lvlText w:val="%8."/>
+      <w:lvlJc w:val="left"/>
+      <w:pPr>
+        <w:tabs>
+          <w:tab w:val="num" w:pos="3240"/>
+        </w:tabs>
+        <w:ind w:left="3240" w:hanging="360"/>
+      </w:pPr>
+    </w:lvl>
+    <w:lvl w:ilvl="8">
+      <w:start w:val="1"/>
+      <w:numFmt w:val="decimal"/>
+      <w:lvlText w:val="%9."/>
+      <w:lvlJc w:val="left"/>
+      <w:pPr>
+        <w:tabs>
+          <w:tab w:val="num" w:pos="3600"/>
+        </w:tabs>
+        <w:ind w:left="3600" w:hanging="360"/>
+      </w:pPr>
+    </w:lvl>
+  </w:abstractNum>
+  <w:abstractNum w:abstractNumId="3">
+    <w:lvl w:ilvl="0">
+      <w:start w:val="1"/>
       <w:numFmt w:val="bullet"/>
       <w:lvlText w:val=""/>
       <w:lvlJc w:val="left"/>
@@ -14828,7 +14981,7 @@
       </w:rPr>
     </w:lvl>
   </w:abstractNum>
-  <w:abstractNum w:abstractNumId="3">
+  <w:abstractNum w:abstractNumId="4">
     <w:lvl w:ilvl="0">
       <w:start w:val="1"/>
       <w:numFmt w:val="none"/>
@@ -14947,7 +15100,7 @@
       </w:pPr>
     </w:lvl>
   </w:abstractNum>
-  <w:abstractNum w:abstractNumId="5">
+  <w:abstractNum w:abstractNumId="6">
     <w:lvl w:ilvl="0">
       <w:start w:val="1"/>
       <w:numFmt w:val="bullet"/>
@@ -15084,7 +15237,7 @@
       </w:rPr>
     </w:lvl>
   </w:abstractNum>
-  <w:abstractNum w:abstractNumId="7">
+  <w:abstractNum w:abstractNumId="8">
     <w:lvl w:ilvl="0">
       <w:start w:val="1"/>
       <w:numFmt w:val="bullet"/>
@@ -15221,7 +15374,7 @@
       </w:rPr>
     </w:lvl>
   </w:abstractNum>
-  <w:abstractNum w:abstractNumId="9">
+  <w:abstractNum w:abstractNumId="10">
     <w:lvl w:ilvl="0">
       <w:start w:val="1"/>
       <w:numFmt w:val="bullet"/>
@@ -15358,7 +15511,7 @@
       </w:rPr>
     </w:lvl>
   </w:abstractNum>
-  <w:abstractNum w:abstractNumId="11">
+  <w:abstractNum w:abstractNumId="12">
     <w:lvl w:ilvl="0">
       <w:start w:val="1"/>
       <w:numFmt w:val="bullet"/>
@@ -15495,7 +15648,7 @@
       </w:rPr>
     </w:lvl>
   </w:abstractNum>
-  <w:abstractNum w:abstractNumId="13">
+  <w:abstractNum w:abstractNumId="14">
     <w:lvl w:ilvl="0">
       <w:start w:val="1"/>
       <w:numFmt w:val="bullet"/>
@@ -15632,7 +15785,7 @@
       </w:rPr>
     </w:lvl>
   </w:abstractNum>
-  <w:abstractNum w:abstractNumId="15">
+  <w:abstractNum w:abstractNumId="16">
     <w:lvl w:ilvl="0">
       <w:start w:val="1"/>
       <w:numFmt w:val="bullet"/>
@@ -15769,7 +15922,7 @@
       </w:rPr>
     </w:lvl>
   </w:abstractNum>
-  <w:abstractNum w:abstractNumId="17">
+  <w:abstractNum w:abstractNumId="18">
     <w:lvl w:ilvl="0">
       <w:start w:val="1"/>
       <w:numFmt w:val="bullet"/>
@@ -15906,7 +16059,7 @@
       </w:rPr>
     </w:lvl>
   </w:abstractNum>
-  <w:abstractNum w:abstractNumId="19">
+  <w:abstractNum w:abstractNumId="20">
     <w:lvl w:ilvl="0">
       <w:start w:val="1"/>
       <w:numFmt w:val="bullet"/>
@@ -16043,7 +16196,7 @@
       </w:rPr>
     </w:lvl>
   </w:abstractNum>
-  <w:abstractNum w:abstractNumId="21">
+  <w:abstractNum w:abstractNumId="22">
     <w:lvl w:ilvl="0">
       <w:start w:val="1"/>
       <w:numFmt w:val="bullet"/>
@@ -16180,7 +16333,7 @@
       </w:rPr>
     </w:lvl>
   </w:abstractNum>
-  <w:abstractNum w:abstractNumId="23">
+  <w:abstractNum w:abstractNumId="24">
     <w:lvl w:ilvl="0">
       <w:start w:val="1"/>
       <w:numFmt w:val="bullet"/>
@@ -16317,7 +16470,7 @@
       </w:rPr>
     </w:lvl>
   </w:abstractNum>
-  <w:abstractNum w:abstractNumId="25">
+  <w:abstractNum w:abstractNumId="26">
     <w:lvl w:ilvl="0">
       <w:start w:val="1"/>
       <w:numFmt w:val="bullet"/>
@@ -16454,7 +16607,7 @@
       </w:rPr>
     </w:lvl>
   </w:abstractNum>
-  <w:abstractNum w:abstractNumId="27">
+  <w:abstractNum w:abstractNumId="28">
     <w:lvl w:ilvl="0">
       <w:start w:val="1"/>
       <w:numFmt w:val="bullet"/>
@@ -16589,6 +16742,116 @@
       <w:rPr>
         <w:rFonts w:ascii="Symbol" w:hAnsi="Symbol" w:cs="Symbol" w:hint="default"/>
       </w:rPr>
+    </w:lvl>
+  </w:abstractNum>
+  <w:abstractNum w:abstractNumId="32">
+    <w:lvl w:ilvl="0">
+      <w:start w:val="1"/>
+      <w:numFmt w:val="decimal"/>
+      <w:lvlText w:val="%1."/>
+      <w:lvlJc w:val="left"/>
+      <w:pPr>
+        <w:tabs>
+          <w:tab w:val="num" w:pos="720"/>
+        </w:tabs>
+        <w:ind w:left="720" w:hanging="360"/>
+      </w:pPr>
+    </w:lvl>
+    <w:lvl w:ilvl="1">
+      <w:start w:val="1"/>
+      <w:numFmt w:val="decimal"/>
+      <w:lvlText w:val="%2."/>
+      <w:lvlJc w:val="left"/>
+      <w:pPr>
+        <w:tabs>
+          <w:tab w:val="num" w:pos="1080"/>
+        </w:tabs>
+        <w:ind w:left="1080" w:hanging="360"/>
+      </w:pPr>
+    </w:lvl>
+    <w:lvl w:ilvl="2">
+      <w:start w:val="1"/>
+      <w:numFmt w:val="decimal"/>
+      <w:lvlText w:val="%3."/>
+      <w:lvlJc w:val="left"/>
+      <w:pPr>
+        <w:tabs>
+          <w:tab w:val="num" w:pos="1440"/>
+        </w:tabs>
+        <w:ind w:left="1440" w:hanging="360"/>
+      </w:pPr>
+    </w:lvl>
+    <w:lvl w:ilvl="3">
+      <w:start w:val="1"/>
+      <w:numFmt w:val="decimal"/>
+      <w:lvlText w:val="%4."/>
+      <w:lvlJc w:val="left"/>
+      <w:pPr>
+        <w:tabs>
+          <w:tab w:val="num" w:pos="1800"/>
+        </w:tabs>
+        <w:ind w:left="1800" w:hanging="360"/>
+      </w:pPr>
+    </w:lvl>
+    <w:lvl w:ilvl="4">
+      <w:start w:val="1"/>
+      <w:numFmt w:val="decimal"/>
+      <w:lvlText w:val="%5."/>
+      <w:lvlJc w:val="left"/>
+      <w:pPr>
+        <w:tabs>
+          <w:tab w:val="num" w:pos="2160"/>
+        </w:tabs>
+        <w:ind w:left="2160" w:hanging="360"/>
+      </w:pPr>
+    </w:lvl>
+    <w:lvl w:ilvl="5">
+      <w:start w:val="1"/>
+      <w:numFmt w:val="decimal"/>
+      <w:lvlText w:val="%6."/>
+      <w:lvlJc w:val="left"/>
+      <w:pPr>
+        <w:tabs>
+          <w:tab w:val="num" w:pos="2520"/>
+        </w:tabs>
+        <w:ind w:left="2520" w:hanging="360"/>
+      </w:pPr>
+    </w:lvl>
+    <w:lvl w:ilvl="6">
+      <w:start w:val="1"/>
+      <w:numFmt w:val="decimal"/>
+      <w:lvlText w:val="%7."/>
+      <w:lvlJc w:val="left"/>
+      <w:pPr>
+        <w:tabs>
+          <w:tab w:val="num" w:pos="2880"/>
+        </w:tabs>
+        <w:ind w:left="2880" w:hanging="360"/>
+      </w:pPr>
+    </w:lvl>
+    <w:lvl w:ilvl="7">
+      <w:start w:val="1"/>
+      <w:numFmt w:val="decimal"/>
+      <w:lvlText w:val="%8."/>
+      <w:lvlJc w:val="left"/>
+      <w:pPr>
+        <w:tabs>
+          <w:tab w:val="num" w:pos="3240"/>
+        </w:tabs>
+        <w:ind w:left="3240" w:hanging="360"/>
+      </w:pPr>
+    </w:lvl>
+    <w:lvl w:ilvl="8">
+      <w:start w:val="1"/>
+      <w:numFmt w:val="decimal"/>
+      <w:lvlText w:val="%9."/>
+      <w:lvlJc w:val="left"/>
+      <w:pPr>
+        <w:tabs>
+          <w:tab w:val="num" w:pos="3600"/>
+        </w:tabs>
+        <w:ind w:left="3600" w:hanging="360"/>
+      </w:pPr>
     </w:lvl>
   </w:abstractNum>
   <w:num w:numId="1">
@@ -16601,121 +16864,139 @@
     <w:abstractNumId w:val="3"/>
   </w:num>
   <w:num w:numId="4">
+    <w:abstractNumId w:val="4"/>
+  </w:num>
+  <w:num w:numId="5">
+    <w:abstractNumId w:val="3"/>
+    <w:lvlOverride w:ilvl="0">
+      <w:startOverride w:val="1"/>
+    </w:lvlOverride>
+  </w:num>
+  <w:num w:numId="6">
+    <w:abstractNumId w:val="6"/>
+  </w:num>
+  <w:num w:numId="7">
+    <w:abstractNumId w:val="6"/>
+    <w:lvlOverride w:ilvl="0">
+      <w:startOverride w:val="1"/>
+    </w:lvlOverride>
+  </w:num>
+  <w:num w:numId="8">
+    <w:abstractNumId w:val="8"/>
+  </w:num>
+  <w:num w:numId="9">
+    <w:abstractNumId w:val="8"/>
+    <w:lvlOverride w:ilvl="0">
+      <w:startOverride w:val="1"/>
+    </w:lvlOverride>
+  </w:num>
+  <w:num w:numId="10">
+    <w:abstractNumId w:val="10"/>
+  </w:num>
+  <w:num w:numId="11">
+    <w:abstractNumId w:val="10"/>
+    <w:lvlOverride w:ilvl="0">
+      <w:startOverride w:val="1"/>
+    </w:lvlOverride>
+  </w:num>
+  <w:num w:numId="12">
+    <w:abstractNumId w:val="12"/>
+  </w:num>
+  <w:num w:numId="13">
+    <w:abstractNumId w:val="12"/>
+    <w:lvlOverride w:ilvl="0">
+      <w:startOverride w:val="1"/>
+    </w:lvlOverride>
+  </w:num>
+  <w:num w:numId="14">
+    <w:abstractNumId w:val="14"/>
+  </w:num>
+  <w:num w:numId="15">
+    <w:abstractNumId w:val="14"/>
+    <w:lvlOverride w:ilvl="0">
+      <w:startOverride w:val="1"/>
+    </w:lvlOverride>
+  </w:num>
+  <w:num w:numId="16">
+    <w:abstractNumId w:val="16"/>
+  </w:num>
+  <w:num w:numId="17">
+    <w:abstractNumId w:val="16"/>
+    <w:lvlOverride w:ilvl="0">
+      <w:startOverride w:val="1"/>
+    </w:lvlOverride>
+  </w:num>
+  <w:num w:numId="18">
+    <w:abstractNumId w:val="18"/>
+  </w:num>
+  <w:num w:numId="19">
+    <w:abstractNumId w:val="18"/>
+    <w:lvlOverride w:ilvl="0">
+      <w:startOverride w:val="1"/>
+    </w:lvlOverride>
+  </w:num>
+  <w:num w:numId="20">
+    <w:abstractNumId w:val="20"/>
+  </w:num>
+  <w:num w:numId="21">
+    <w:abstractNumId w:val="20"/>
+    <w:lvlOverride w:ilvl="0">
+      <w:startOverride w:val="1"/>
+    </w:lvlOverride>
+  </w:num>
+  <w:num w:numId="22">
+    <w:abstractNumId w:val="22"/>
+  </w:num>
+  <w:num w:numId="23">
+    <w:abstractNumId w:val="22"/>
+    <w:lvlOverride w:ilvl="0">
+      <w:startOverride w:val="1"/>
+    </w:lvlOverride>
+  </w:num>
+  <w:num w:numId="24">
+    <w:abstractNumId w:val="24"/>
+  </w:num>
+  <w:num w:numId="25">
+    <w:abstractNumId w:val="24"/>
+    <w:lvlOverride w:ilvl="0">
+      <w:startOverride w:val="1"/>
+    </w:lvlOverride>
+  </w:num>
+  <w:num w:numId="26">
+    <w:abstractNumId w:val="26"/>
+  </w:num>
+  <w:num w:numId="27">
+    <w:abstractNumId w:val="26"/>
+    <w:lvlOverride w:ilvl="0">
+      <w:startOverride w:val="1"/>
+    </w:lvlOverride>
+  </w:num>
+  <w:num w:numId="28">
+    <w:abstractNumId w:val="28"/>
+  </w:num>
+  <w:num w:numId="29">
+    <w:abstractNumId w:val="28"/>
+    <w:lvlOverride w:ilvl="0">
+      <w:startOverride w:val="1"/>
+    </w:lvlOverride>
+  </w:num>
+  <w:num w:numId="30">
+    <w:abstractNumId w:val="4"/>
+    <w:lvlOverride w:ilvl="0">
+      <w:startOverride w:val="1"/>
+    </w:lvlOverride>
+  </w:num>
+  <w:num w:numId="31">
     <w:abstractNumId w:val="2"/>
     <w:lvlOverride w:ilvl="0">
       <w:startOverride w:val="1"/>
     </w:lvlOverride>
   </w:num>
-  <w:num w:numId="5">
-    <w:abstractNumId w:val="5"/>
+  <w:num w:numId="32">
+    <w:abstractNumId w:val="32"/>
   </w:num>
-  <w:num w:numId="6">
-    <w:abstractNumId w:val="5"/>
-    <w:lvlOverride w:ilvl="0">
-      <w:startOverride w:val="1"/>
-    </w:lvlOverride>
-  </w:num>
-  <w:num w:numId="7">
-    <w:abstractNumId w:val="7"/>
-  </w:num>
-  <w:num w:numId="8">
-    <w:abstractNumId w:val="7"/>
-    <w:lvlOverride w:ilvl="0">
-      <w:startOverride w:val="1"/>
-    </w:lvlOverride>
-  </w:num>
-  <w:num w:numId="9">
-    <w:abstractNumId w:val="9"/>
-  </w:num>
-  <w:num w:numId="10">
-    <w:abstractNumId w:val="9"/>
-    <w:lvlOverride w:ilvl="0">
-      <w:startOverride w:val="1"/>
-    </w:lvlOverride>
-  </w:num>
-  <w:num w:numId="11">
-    <w:abstractNumId w:val="11"/>
-  </w:num>
-  <w:num w:numId="12">
-    <w:abstractNumId w:val="11"/>
-    <w:lvlOverride w:ilvl="0">
-      <w:startOverride w:val="1"/>
-    </w:lvlOverride>
-  </w:num>
-  <w:num w:numId="13">
-    <w:abstractNumId w:val="13"/>
-  </w:num>
-  <w:num w:numId="14">
-    <w:abstractNumId w:val="13"/>
-    <w:lvlOverride w:ilvl="0">
-      <w:startOverride w:val="1"/>
-    </w:lvlOverride>
-  </w:num>
-  <w:num w:numId="15">
-    <w:abstractNumId w:val="15"/>
-  </w:num>
-  <w:num w:numId="16">
-    <w:abstractNumId w:val="15"/>
-    <w:lvlOverride w:ilvl="0">
-      <w:startOverride w:val="1"/>
-    </w:lvlOverride>
-  </w:num>
-  <w:num w:numId="17">
-    <w:abstractNumId w:val="17"/>
-  </w:num>
-  <w:num w:numId="18">
-    <w:abstractNumId w:val="17"/>
-    <w:lvlOverride w:ilvl="0">
-      <w:startOverride w:val="1"/>
-    </w:lvlOverride>
-  </w:num>
-  <w:num w:numId="19">
-    <w:abstractNumId w:val="19"/>
-  </w:num>
-  <w:num w:numId="20">
-    <w:abstractNumId w:val="19"/>
-    <w:lvlOverride w:ilvl="0">
-      <w:startOverride w:val="1"/>
-    </w:lvlOverride>
-  </w:num>
-  <w:num w:numId="21">
-    <w:abstractNumId w:val="21"/>
-  </w:num>
-  <w:num w:numId="22">
-    <w:abstractNumId w:val="21"/>
-    <w:lvlOverride w:ilvl="0">
-      <w:startOverride w:val="1"/>
-    </w:lvlOverride>
-  </w:num>
-  <w:num w:numId="23">
-    <w:abstractNumId w:val="23"/>
-  </w:num>
-  <w:num w:numId="24">
-    <w:abstractNumId w:val="23"/>
-    <w:lvlOverride w:ilvl="0">
-      <w:startOverride w:val="1"/>
-    </w:lvlOverride>
-  </w:num>
-  <w:num w:numId="25">
-    <w:abstractNumId w:val="25"/>
-  </w:num>
-  <w:num w:numId="26">
-    <w:abstractNumId w:val="25"/>
-    <w:lvlOverride w:ilvl="0">
-      <w:startOverride w:val="1"/>
-    </w:lvlOverride>
-  </w:num>
-  <w:num w:numId="27">
-    <w:abstractNumId w:val="27"/>
-  </w:num>
-  <w:num w:numId="28">
-    <w:abstractNumId w:val="27"/>
-    <w:lvlOverride w:ilvl="0">
-      <w:startOverride w:val="1"/>
-    </w:lvlOverride>
-  </w:num>
-  <w:num w:numId="29">
-    <w:abstractNumId w:val="3"/>
+  <w:num w:numId="33">
+    <w:abstractNumId w:val="32"/>
     <w:lvlOverride w:ilvl="0">
       <w:startOverride w:val="1"/>
     </w:lvlOverride>
@@ -17134,6 +17415,13 @@
       <w:color w:val="000080"/>
       <w:u w:val="single"/>
       <w:lang w:val="zxx" w:eastAsia="zxx" w:bidi="zxx"/>
+    </w:rPr>
+  </w:style>
+  <w:style w:type="character" w:styleId="OrgSrcFontLockBuiltinFace">
+    <w:name w:val="OrgSrcFontLockBuiltinFace"/>
+    <w:qFormat/>
+    <w:rPr>
+      <w:color w:val="23D7D7"/>
     </w:rPr>
   </w:style>
   <w:style w:type="character" w:styleId="OrgSrcFontLockConstantFace">

</xml_diff>